<commit_message>
Starting typing up Unit Testing
</commit_message>
<xml_diff>
--- a/SoftwareTestingProject.docx
+++ b/SoftwareTestingProject.docx
@@ -7,6 +7,9 @@
         <w:pStyle w:val="Title"/>
         <w:jc w:val="center"/>
       </w:pPr>
+      <w:r>
+        <w:t xml:space="preserve"> </w:t>
+      </w:r>
       <w:r>
         <w:t>The Pixel Wizard – Test Plan</w:t>
       </w:r>
@@ -357,25 +360,7 @@
           <w:szCs w:val="28"/>
           <w:lang w:eastAsia="en-GB"/>
         </w:rPr>
-        <w:t>System</w:t>
-      </w:r>
-      <w:r>
-        <w:rPr>
-          <w:rFonts w:ascii="Arial" w:eastAsia="Times New Roman" w:hAnsi="Arial" w:cs="Arial"/>
-          <w:sz w:val="28"/>
-          <w:szCs w:val="28"/>
-          <w:lang w:eastAsia="en-GB"/>
-        </w:rPr>
-        <w:t xml:space="preserve"> </w:t>
-      </w:r>
-      <w:r>
-        <w:rPr>
-          <w:rFonts w:ascii="Arial" w:eastAsia="Times New Roman" w:hAnsi="Arial" w:cs="Arial"/>
-          <w:sz w:val="28"/>
-          <w:szCs w:val="28"/>
-          <w:lang w:eastAsia="en-GB"/>
-        </w:rPr>
-        <w:t xml:space="preserve">and Integration Testing </w:t>
+        <w:t xml:space="preserve">System and Integration Testing </w:t>
       </w:r>
     </w:p>
     <w:p>
@@ -747,15 +732,23 @@
           <w:sz w:val="29"/>
           <w:szCs w:val="29"/>
         </w:rPr>
-        <w:t>the player-controlled character must jump and climb between suspended platforms while avoiding obstacles</w:t>
-      </w:r>
-      <w:r>
-        <w:rPr>
-          <w:rFonts w:ascii="Arial" w:hAnsi="Arial" w:cs="Arial"/>
-          <w:sz w:val="29"/>
-          <w:szCs w:val="29"/>
-        </w:rPr>
-        <w:t>, and killing enemies and bosses to gain.</w:t>
+        <w:t xml:space="preserve">the player-controlled character must jump and climb between suspended platforms while avoiding </w:t>
+      </w:r>
+      <w:r>
+        <w:rPr>
+          <w:rFonts w:ascii="Arial" w:hAnsi="Arial" w:cs="Arial"/>
+          <w:sz w:val="29"/>
+          <w:szCs w:val="29"/>
+        </w:rPr>
+        <w:t>obstacles and</w:t>
+      </w:r>
+      <w:r>
+        <w:rPr>
+          <w:rFonts w:ascii="Arial" w:hAnsi="Arial" w:cs="Arial"/>
+          <w:sz w:val="29"/>
+          <w:szCs w:val="29"/>
+        </w:rPr>
+        <w:t xml:space="preserve"> killing enemies and bosses to gain.</w:t>
       </w:r>
     </w:p>
     <w:p>
@@ -779,8 +772,6 @@
         </w:rPr>
         <w:t xml:space="preserve">Once the player has opened the game, they will be presented with three options: ‘Play’, ‘Settings’, and ‘Exit Game’. Selecting ‘Play’ will take the player into the game and load the first level. The game will start immediately. From here, the player can progress through the level and once completed and once completed, the next level will load. At the start of the first level, text will appear on-screen informing the player of the control screen. The game will feature at least three levels, with each increasing in difficulty. This could range from having more and more enemies in the progressive levels, enemies having more health, the player character having less enemies, etc. Once the player has completed all the levels, the player will be presented with the option to either start again from the first level or quit the game. If the player chooses </w:t>
       </w:r>
-      <w:bookmarkStart w:id="0" w:name="_GoBack"/>
-      <w:bookmarkEnd w:id="0"/>
       <w:r>
         <w:rPr>
           <w:rFonts w:ascii="Arial" w:eastAsia="Times New Roman" w:hAnsi="Arial" w:cs="Arial"/>
@@ -847,139 +838,363 @@
     </w:p>
     <w:p>
       <w:pPr>
+        <w:ind w:left="1440"/>
+        <w:rPr>
+          <w:rFonts w:ascii="Arial" w:hAnsi="Arial" w:cs="Arial"/>
+          <w:sz w:val="28"/>
+          <w:szCs w:val="28"/>
+        </w:rPr>
+      </w:pPr>
+      <w:r>
+        <w:rPr>
+          <w:rFonts w:ascii="Arial" w:hAnsi="Arial" w:cs="Arial"/>
+          <w:sz w:val="28"/>
+          <w:szCs w:val="28"/>
+        </w:rPr>
+        <w:t>The objective of this test play is to make sure that all areas fit the design specifications. Including:</w:t>
+      </w:r>
+    </w:p>
+    <w:p>
+      <w:pPr>
+        <w:pStyle w:val="ListParagraph"/>
+        <w:numPr>
+          <w:ilvl w:val="0"/>
+          <w:numId w:val="6"/>
+        </w:numPr>
+        <w:rPr>
+          <w:rFonts w:ascii="Arial" w:hAnsi="Arial" w:cs="Arial"/>
+          <w:sz w:val="28"/>
+          <w:szCs w:val="28"/>
+        </w:rPr>
+      </w:pPr>
+      <w:r>
+        <w:rPr>
+          <w:rFonts w:ascii="Arial" w:hAnsi="Arial" w:cs="Arial"/>
+          <w:sz w:val="28"/>
+          <w:szCs w:val="28"/>
+        </w:rPr>
+        <w:t>Menu Items</w:t>
+      </w:r>
+    </w:p>
+    <w:p>
+      <w:pPr>
+        <w:pStyle w:val="ListParagraph"/>
+        <w:numPr>
+          <w:ilvl w:val="0"/>
+          <w:numId w:val="6"/>
+        </w:numPr>
+        <w:rPr>
+          <w:rFonts w:ascii="Arial" w:hAnsi="Arial" w:cs="Arial"/>
+          <w:sz w:val="28"/>
+          <w:szCs w:val="28"/>
+        </w:rPr>
+      </w:pPr>
+      <w:r>
+        <w:rPr>
+          <w:rFonts w:ascii="Arial" w:hAnsi="Arial" w:cs="Arial"/>
+          <w:sz w:val="28"/>
+          <w:szCs w:val="28"/>
+        </w:rPr>
+        <w:t>Options</w:t>
+      </w:r>
+      <w:r>
+        <w:rPr>
+          <w:rFonts w:ascii="Arial" w:hAnsi="Arial" w:cs="Arial"/>
+          <w:sz w:val="28"/>
+          <w:szCs w:val="28"/>
+        </w:rPr>
+        <w:t xml:space="preserve"> menu</w:t>
+      </w:r>
+    </w:p>
+    <w:p>
+      <w:pPr>
+        <w:pStyle w:val="ListParagraph"/>
+        <w:numPr>
+          <w:ilvl w:val="0"/>
+          <w:numId w:val="6"/>
+        </w:numPr>
+        <w:rPr>
+          <w:rFonts w:ascii="Arial" w:hAnsi="Arial" w:cs="Arial"/>
+          <w:sz w:val="28"/>
+          <w:szCs w:val="28"/>
+        </w:rPr>
+      </w:pPr>
+      <w:r>
+        <w:rPr>
+          <w:rFonts w:ascii="Arial" w:hAnsi="Arial" w:cs="Arial"/>
+          <w:sz w:val="28"/>
+          <w:szCs w:val="28"/>
+        </w:rPr>
+        <w:t xml:space="preserve">Jumping mechanics </w:t>
+      </w:r>
+    </w:p>
+    <w:p>
+      <w:pPr>
+        <w:pStyle w:val="ListParagraph"/>
+        <w:numPr>
+          <w:ilvl w:val="0"/>
+          <w:numId w:val="6"/>
+        </w:numPr>
+        <w:rPr>
+          <w:rFonts w:ascii="Arial" w:hAnsi="Arial" w:cs="Arial"/>
+          <w:sz w:val="28"/>
+          <w:szCs w:val="28"/>
+        </w:rPr>
+      </w:pPr>
+      <w:r>
+        <w:rPr>
+          <w:rFonts w:ascii="Arial" w:hAnsi="Arial" w:cs="Arial"/>
+          <w:sz w:val="28"/>
+          <w:szCs w:val="28"/>
+        </w:rPr>
+        <w:t xml:space="preserve">Movement </w:t>
+      </w:r>
+      <w:r>
+        <w:rPr>
+          <w:rFonts w:ascii="Arial" w:hAnsi="Arial" w:cs="Arial"/>
+          <w:sz w:val="28"/>
+          <w:szCs w:val="28"/>
+        </w:rPr>
+        <w:t xml:space="preserve">mechanics </w:t>
+      </w:r>
+    </w:p>
+    <w:p>
+      <w:pPr>
+        <w:pStyle w:val="ListParagraph"/>
+        <w:numPr>
+          <w:ilvl w:val="0"/>
+          <w:numId w:val="6"/>
+        </w:numPr>
+        <w:rPr>
+          <w:rFonts w:ascii="Arial" w:hAnsi="Arial" w:cs="Arial"/>
+          <w:sz w:val="28"/>
+          <w:szCs w:val="28"/>
+        </w:rPr>
+      </w:pPr>
+      <w:r>
+        <w:rPr>
+          <w:rFonts w:ascii="Arial" w:hAnsi="Arial" w:cs="Arial"/>
+          <w:sz w:val="28"/>
+          <w:szCs w:val="28"/>
+        </w:rPr>
+        <w:t>Damage mechanics</w:t>
+      </w:r>
+    </w:p>
+    <w:p>
+      <w:pPr>
+        <w:pStyle w:val="ListParagraph"/>
+        <w:numPr>
+          <w:ilvl w:val="0"/>
+          <w:numId w:val="6"/>
+        </w:numPr>
+        <w:rPr>
+          <w:rFonts w:ascii="Arial" w:hAnsi="Arial" w:cs="Arial"/>
+          <w:sz w:val="28"/>
+          <w:szCs w:val="28"/>
+        </w:rPr>
+      </w:pPr>
+      <w:r>
+        <w:rPr>
+          <w:rFonts w:ascii="Arial" w:hAnsi="Arial" w:cs="Arial"/>
+          <w:sz w:val="28"/>
+          <w:szCs w:val="28"/>
+        </w:rPr>
+        <w:t>Shooting mechanics</w:t>
+      </w:r>
+    </w:p>
+    <w:p>
+      <w:pPr>
+        <w:pStyle w:val="ListParagraph"/>
+        <w:numPr>
+          <w:ilvl w:val="0"/>
+          <w:numId w:val="6"/>
+        </w:numPr>
+        <w:rPr>
+          <w:rFonts w:ascii="Arial" w:hAnsi="Arial" w:cs="Arial"/>
+          <w:sz w:val="28"/>
+          <w:szCs w:val="28"/>
+        </w:rPr>
+      </w:pPr>
+      <w:r>
+        <w:rPr>
+          <w:rFonts w:ascii="Arial" w:hAnsi="Arial" w:cs="Arial"/>
+          <w:sz w:val="28"/>
+          <w:szCs w:val="28"/>
+        </w:rPr>
+        <w:t>Progression mechanics</w:t>
+      </w:r>
+    </w:p>
+    <w:p>
+      <w:pPr>
+        <w:pStyle w:val="ListParagraph"/>
+        <w:numPr>
+          <w:ilvl w:val="0"/>
+          <w:numId w:val="6"/>
+        </w:numPr>
+        <w:rPr>
+          <w:rFonts w:ascii="Arial" w:hAnsi="Arial" w:cs="Arial"/>
+          <w:sz w:val="28"/>
+          <w:szCs w:val="28"/>
+        </w:rPr>
+      </w:pPr>
+      <w:r>
+        <w:rPr>
+          <w:rFonts w:ascii="Arial" w:hAnsi="Arial" w:cs="Arial"/>
+          <w:sz w:val="28"/>
+          <w:szCs w:val="28"/>
+        </w:rPr>
+        <w:t>Health mechanics</w:t>
+      </w:r>
+    </w:p>
+    <w:p>
+      <w:pPr>
+        <w:pStyle w:val="ListParagraph"/>
+        <w:numPr>
+          <w:ilvl w:val="0"/>
+          <w:numId w:val="6"/>
+        </w:numPr>
+        <w:rPr>
+          <w:rFonts w:ascii="Arial" w:hAnsi="Arial" w:cs="Arial"/>
+          <w:sz w:val="28"/>
+          <w:szCs w:val="28"/>
+        </w:rPr>
+      </w:pPr>
+      <w:r>
+        <w:rPr>
+          <w:rFonts w:ascii="Arial" w:hAnsi="Arial" w:cs="Arial"/>
+          <w:sz w:val="28"/>
+          <w:szCs w:val="28"/>
+        </w:rPr>
+        <w:t>Enemy mechanics</w:t>
+      </w:r>
+    </w:p>
+    <w:p>
+      <w:pPr>
+        <w:rPr>
+          <w:rFonts w:ascii="Arial" w:hAnsi="Arial" w:cs="Arial"/>
+          <w:sz w:val="28"/>
+          <w:szCs w:val="28"/>
+        </w:rPr>
+      </w:pPr>
+    </w:p>
+    <w:p>
+      <w:pPr>
         <w:ind w:left="720"/>
         <w:rPr>
           <w:rFonts w:ascii="Arial" w:hAnsi="Arial" w:cs="Arial"/>
-          <w:sz w:val="28"/>
-          <w:szCs w:val="28"/>
-        </w:rPr>
-      </w:pPr>
-      <w:r>
-        <w:rPr>
-          <w:rFonts w:ascii="Arial" w:hAnsi="Arial" w:cs="Arial"/>
-          <w:sz w:val="28"/>
-          <w:szCs w:val="28"/>
-        </w:rPr>
-        <w:t>Fits the design spec: jumps, moves, progresses etc</w:t>
-      </w:r>
-    </w:p>
-    <w:p>
-      <w:pPr>
-        <w:ind w:left="720"/>
-        <w:rPr>
-          <w:rFonts w:ascii="Arial" w:hAnsi="Arial" w:cs="Arial"/>
-          <w:sz w:val="28"/>
-          <w:szCs w:val="28"/>
-        </w:rPr>
-      </w:pPr>
-      <w:r>
-        <w:rPr>
-          <w:rFonts w:ascii="Arial" w:hAnsi="Arial" w:cs="Arial"/>
-          <w:sz w:val="28"/>
-          <w:szCs w:val="28"/>
-        </w:rPr>
-        <w:t xml:space="preserve">Describe the objectives supported by the Master Test Plan, eg., defining tasks and responsibilities, vehicle for communication, document to be used as a service level agreement, etc. </w:t>
-      </w:r>
-    </w:p>
-    <w:p>
-      <w:pPr>
-        <w:ind w:left="720"/>
-        <w:rPr>
-          <w:rFonts w:ascii="Arial" w:hAnsi="Arial" w:cs="Arial"/>
-          <w:b/>
-          <w:bCs/>
-          <w:sz w:val="28"/>
-          <w:szCs w:val="28"/>
-        </w:rPr>
-      </w:pPr>
-      <w:r>
-        <w:rPr>
-          <w:rFonts w:ascii="Arial" w:hAnsi="Arial" w:cs="Arial"/>
-          <w:b/>
-          <w:bCs/>
-          <w:sz w:val="28"/>
-          <w:szCs w:val="28"/>
-        </w:rPr>
+          <w:b/>
+          <w:bCs/>
+          <w:sz w:val="28"/>
+          <w:szCs w:val="28"/>
+        </w:rPr>
+      </w:pPr>
+      <w:r>
+        <w:rPr>
+          <w:rFonts w:ascii="Arial" w:hAnsi="Arial" w:cs="Arial"/>
+          <w:b/>
+          <w:bCs/>
+          <w:sz w:val="28"/>
+          <w:szCs w:val="28"/>
+        </w:rPr>
+        <w:lastRenderedPageBreak/>
         <w:t>2.2 Tasks</w:t>
       </w:r>
     </w:p>
     <w:p>
       <w:pPr>
-        <w:ind w:left="720"/>
-        <w:rPr>
-          <w:rFonts w:ascii="Arial" w:hAnsi="Arial" w:cs="Arial"/>
-          <w:sz w:val="28"/>
-          <w:szCs w:val="28"/>
-        </w:rPr>
-      </w:pPr>
-      <w:r>
-        <w:rPr>
-          <w:rFonts w:ascii="Arial" w:hAnsi="Arial" w:cs="Arial"/>
-          <w:sz w:val="28"/>
-          <w:szCs w:val="28"/>
-        </w:rPr>
-        <w:t>Prioritising the funcs to be tested. Unit test to insure  blah etc…</w:t>
-      </w:r>
-    </w:p>
-    <w:p>
-      <w:pPr>
-        <w:ind w:left="720"/>
-        <w:rPr>
-          <w:rFonts w:ascii="Arial" w:hAnsi="Arial" w:cs="Arial"/>
-          <w:sz w:val="28"/>
-          <w:szCs w:val="28"/>
-        </w:rPr>
-      </w:pPr>
-    </w:p>
-    <w:p>
-      <w:pPr>
-        <w:ind w:left="720"/>
-        <w:rPr>
-          <w:rFonts w:ascii="Arial" w:hAnsi="Arial" w:cs="Arial"/>
-          <w:sz w:val="28"/>
-          <w:szCs w:val="28"/>
-        </w:rPr>
-      </w:pPr>
-    </w:p>
-    <w:p>
-      <w:pPr>
-        <w:ind w:left="720"/>
-        <w:rPr>
-          <w:rFonts w:ascii="Arial" w:hAnsi="Arial" w:cs="Arial"/>
-          <w:sz w:val="28"/>
-          <w:szCs w:val="28"/>
-        </w:rPr>
-      </w:pPr>
-    </w:p>
-    <w:p>
-      <w:pPr>
-        <w:rPr>
-          <w:rFonts w:ascii="Arial" w:hAnsi="Arial" w:cs="Arial"/>
-          <w:b/>
-          <w:bCs/>
-          <w:sz w:val="28"/>
-          <w:szCs w:val="28"/>
-        </w:rPr>
-      </w:pPr>
-      <w:r>
-        <w:rPr>
-          <w:rFonts w:ascii="Arial" w:hAnsi="Arial" w:cs="Arial"/>
-          <w:b/>
-          <w:bCs/>
-          <w:sz w:val="28"/>
-          <w:szCs w:val="28"/>
-        </w:rPr>
-        <w:t xml:space="preserve">3.0 </w:t>
-      </w:r>
-      <w:r>
-        <w:rPr>
-          <w:rFonts w:ascii="Arial" w:hAnsi="Arial" w:cs="Arial"/>
-          <w:b/>
-          <w:bCs/>
-          <w:sz w:val="28"/>
-          <w:szCs w:val="28"/>
-        </w:rPr>
-        <w:t>SCOPE</w:t>
+        <w:ind w:left="1440"/>
+        <w:rPr>
+          <w:rFonts w:ascii="Arial" w:hAnsi="Arial" w:cs="Arial"/>
+          <w:sz w:val="28"/>
+          <w:szCs w:val="28"/>
+        </w:rPr>
+      </w:pPr>
+      <w:r>
+        <w:rPr>
+          <w:rFonts w:ascii="Arial" w:hAnsi="Arial" w:cs="Arial"/>
+          <w:sz w:val="28"/>
+          <w:szCs w:val="28"/>
+        </w:rPr>
+        <w:t xml:space="preserve">To </w:t>
+      </w:r>
+      <w:r>
+        <w:rPr>
+          <w:rFonts w:ascii="Arial" w:hAnsi="Arial" w:cs="Arial"/>
+          <w:sz w:val="28"/>
+          <w:szCs w:val="28"/>
+        </w:rPr>
+        <w:t xml:space="preserve">using multiple testing strategies on </w:t>
+      </w:r>
+      <w:r>
+        <w:rPr>
+          <w:rFonts w:ascii="Arial" w:hAnsi="Arial" w:cs="Arial"/>
+          <w:sz w:val="28"/>
+          <w:szCs w:val="28"/>
+        </w:rPr>
+        <w:t xml:space="preserve">the individual functions listed in the objectives, prioritising the player mechanics before </w:t>
+      </w:r>
+      <w:r>
+        <w:rPr>
+          <w:rFonts w:ascii="Arial" w:hAnsi="Arial" w:cs="Arial"/>
+          <w:sz w:val="28"/>
+          <w:szCs w:val="28"/>
+        </w:rPr>
+        <w:t>p</w:t>
+      </w:r>
+      <w:r>
+        <w:rPr>
+          <w:rFonts w:ascii="Arial" w:hAnsi="Arial" w:cs="Arial"/>
+          <w:sz w:val="28"/>
+          <w:szCs w:val="28"/>
+        </w:rPr>
+        <w:t xml:space="preserve">rioritising </w:t>
+      </w:r>
+      <w:r>
+        <w:rPr>
+          <w:rFonts w:ascii="Arial" w:hAnsi="Arial" w:cs="Arial"/>
+          <w:sz w:val="28"/>
+          <w:szCs w:val="28"/>
+        </w:rPr>
+        <w:t>enemy mechanics, then damage, shooting mechanics, health, progression, menu items, options menu and exit game</w:t>
+      </w:r>
+      <w:r>
+        <w:rPr>
+          <w:rFonts w:ascii="Arial" w:hAnsi="Arial" w:cs="Arial"/>
+          <w:sz w:val="28"/>
+          <w:szCs w:val="28"/>
+        </w:rPr>
+        <w:t xml:space="preserve">. </w:t>
+      </w:r>
+    </w:p>
+    <w:p>
+      <w:pPr>
+        <w:ind w:left="720" w:firstLine="720"/>
+        <w:rPr>
+          <w:rFonts w:ascii="Arial" w:hAnsi="Arial" w:cs="Arial"/>
+          <w:sz w:val="28"/>
+          <w:szCs w:val="28"/>
+        </w:rPr>
+      </w:pPr>
+    </w:p>
+    <w:p>
+      <w:pPr>
+        <w:rPr>
+          <w:rFonts w:ascii="Arial" w:hAnsi="Arial" w:cs="Arial"/>
+          <w:b/>
+          <w:bCs/>
+          <w:sz w:val="28"/>
+          <w:szCs w:val="28"/>
+        </w:rPr>
+      </w:pPr>
+      <w:r>
+        <w:rPr>
+          <w:rFonts w:ascii="Arial" w:hAnsi="Arial" w:cs="Arial"/>
+          <w:b/>
+          <w:bCs/>
+          <w:sz w:val="28"/>
+          <w:szCs w:val="28"/>
+        </w:rPr>
+        <w:t>3.0 SCOPE</w:t>
       </w:r>
     </w:p>
     <w:p>
@@ -1002,7 +1217,6 @@
           <w:sz w:val="28"/>
           <w:szCs w:val="28"/>
         </w:rPr>
-        <w:lastRenderedPageBreak/>
         <w:t>General</w:t>
       </w:r>
       <w:r>
@@ -1032,7 +1246,23 @@
           <w:sz w:val="28"/>
           <w:szCs w:val="28"/>
         </w:rPr>
-        <w:t>Testing the functionality of the game on the following platforms: linux,OSX, Windows….</w:t>
+        <w:t>Testing the functions included in the objectives</w:t>
+      </w:r>
+      <w:r>
+        <w:rPr>
+          <w:rFonts w:ascii="Arial" w:hAnsi="Arial" w:cs="Arial"/>
+          <w:sz w:val="28"/>
+          <w:szCs w:val="28"/>
+        </w:rPr>
+        <w:t xml:space="preserve">, </w:t>
+      </w:r>
+      <w:r>
+        <w:rPr>
+          <w:rFonts w:ascii="Arial" w:hAnsi="Arial" w:cs="Arial"/>
+          <w:sz w:val="28"/>
+          <w:szCs w:val="28"/>
+        </w:rPr>
+        <w:t>tasks, and staying within the design specifications.</w:t>
       </w:r>
     </w:p>
     <w:p>
@@ -1041,18 +1271,12 @@
         <w:ind w:left="465"/>
         <w:rPr>
           <w:rFonts w:ascii="Arial" w:hAnsi="Arial" w:cs="Arial"/>
-          <w:sz w:val="28"/>
-          <w:szCs w:val="28"/>
-        </w:rPr>
-      </w:pPr>
-      <w:r>
-        <w:rPr>
-          <w:rFonts w:ascii="Arial" w:hAnsi="Arial" w:cs="Arial"/>
-          <w:sz w:val="28"/>
-          <w:szCs w:val="28"/>
-        </w:rPr>
-        <w:t xml:space="preserve"> </w:t>
-      </w:r>
+          <w:b/>
+          <w:bCs/>
+          <w:sz w:val="28"/>
+          <w:szCs w:val="28"/>
+        </w:rPr>
+      </w:pPr>
     </w:p>
     <w:p>
       <w:pPr>
@@ -1062,17 +1286,25 @@
           <w:rFonts w:ascii="Arial" w:hAnsi="Arial" w:cs="Arial"/>
           <w:sz w:val="28"/>
           <w:szCs w:val="28"/>
-          <w:u w:val="single"/>
-        </w:rPr>
-      </w:pPr>
-      <w:r>
-        <w:rPr>
-          <w:rFonts w:ascii="Arial" w:hAnsi="Arial" w:cs="Arial"/>
-          <w:sz w:val="28"/>
-          <w:szCs w:val="28"/>
-          <w:u w:val="single"/>
-        </w:rPr>
-        <w:t>This section describes what is being tested, such as all the functions of a specific product, its existing interfaces, integration of all functions.</w:t>
+        </w:rPr>
+      </w:pPr>
+      <w:r>
+        <w:rPr>
+          <w:rFonts w:ascii="Arial" w:hAnsi="Arial" w:cs="Arial"/>
+          <w:b/>
+          <w:bCs/>
+          <w:sz w:val="28"/>
+          <w:szCs w:val="28"/>
+        </w:rPr>
+        <w:t>Tactics</w:t>
+      </w:r>
+      <w:r>
+        <w:rPr>
+          <w:rFonts w:ascii="Arial" w:hAnsi="Arial" w:cs="Arial"/>
+          <w:sz w:val="28"/>
+          <w:szCs w:val="28"/>
+        </w:rPr>
+        <w:t>:</w:t>
       </w:r>
     </w:p>
     <w:p>
@@ -1088,20 +1320,18 @@
       <w:r>
         <w:rPr>
           <w:rFonts w:ascii="Arial" w:hAnsi="Arial" w:cs="Arial"/>
-          <w:b/>
-          <w:bCs/>
-          <w:sz w:val="28"/>
-          <w:szCs w:val="28"/>
-        </w:rPr>
-        <w:t>Tactics</w:t>
-      </w:r>
-      <w:r>
-        <w:rPr>
-          <w:rFonts w:ascii="Arial" w:hAnsi="Arial" w:cs="Arial"/>
-          <w:sz w:val="28"/>
-          <w:szCs w:val="28"/>
-        </w:rPr>
-        <w:t>:</w:t>
+          <w:sz w:val="28"/>
+          <w:szCs w:val="28"/>
+        </w:rPr>
+        <w:t xml:space="preserve">Prioritise </w:t>
+      </w:r>
+      <w:r>
+        <w:rPr>
+          <w:rFonts w:ascii="Arial" w:hAnsi="Arial" w:cs="Arial"/>
+          <w:sz w:val="28"/>
+          <w:szCs w:val="28"/>
+        </w:rPr>
+        <w:t>the objectives as outlined in the tasks, in order.</w:t>
       </w:r>
     </w:p>
     <w:p>
@@ -1114,30 +1344,146 @@
           <w:szCs w:val="28"/>
         </w:rPr>
       </w:pPr>
-      <w:r>
-        <w:rPr>
-          <w:rFonts w:ascii="Arial" w:hAnsi="Arial" w:cs="Arial"/>
-          <w:sz w:val="28"/>
-          <w:szCs w:val="28"/>
-        </w:rPr>
-        <w:t>Prioritising whats being tested (if something in linux is the same as OSX then, it doesn’t need to be tested again.</w:t>
-      </w:r>
-    </w:p>
-    <w:p>
-      <w:pPr>
-        <w:pStyle w:val="ListParagraph"/>
-        <w:ind w:left="465"/>
-        <w:rPr>
-          <w:rFonts w:ascii="Arial" w:hAnsi="Arial" w:cs="Arial"/>
-          <w:sz w:val="28"/>
-          <w:szCs w:val="28"/>
-        </w:rPr>
-      </w:pPr>
-    </w:p>
-    <w:p>
-      <w:pPr>
-        <w:pStyle w:val="ListParagraph"/>
-        <w:ind w:left="465"/>
+    </w:p>
+    <w:p>
+      <w:pPr>
+        <w:rPr>
+          <w:rFonts w:ascii="Arial" w:hAnsi="Arial" w:cs="Arial"/>
+          <w:sz w:val="28"/>
+          <w:szCs w:val="28"/>
+        </w:rPr>
+      </w:pPr>
+      <w:r>
+        <w:rPr>
+          <w:rFonts w:ascii="Arial" w:hAnsi="Arial" w:cs="Arial"/>
+          <w:b/>
+          <w:bCs/>
+          <w:sz w:val="28"/>
+          <w:szCs w:val="28"/>
+        </w:rPr>
+        <w:t>4.0 TESTING STRATEGY</w:t>
+      </w:r>
+      <w:r>
+        <w:rPr>
+          <w:rFonts w:ascii="Arial" w:hAnsi="Arial" w:cs="Arial"/>
+          <w:sz w:val="28"/>
+          <w:szCs w:val="28"/>
+        </w:rPr>
+        <w:t xml:space="preserve"> </w:t>
+      </w:r>
+    </w:p>
+    <w:p>
+      <w:pPr>
+        <w:rPr>
+          <w:rFonts w:ascii="Arial" w:hAnsi="Arial" w:cs="Arial"/>
+          <w:sz w:val="28"/>
+          <w:szCs w:val="28"/>
+        </w:rPr>
+      </w:pPr>
+      <w:r>
+        <w:rPr>
+          <w:rFonts w:ascii="Arial" w:hAnsi="Arial" w:cs="Arial"/>
+          <w:sz w:val="28"/>
+          <w:szCs w:val="28"/>
+        </w:rPr>
+        <w:t xml:space="preserve">To ensure that all defined functionality </w:t>
+      </w:r>
+      <w:r>
+        <w:rPr>
+          <w:rFonts w:ascii="Arial" w:hAnsi="Arial" w:cs="Arial"/>
+          <w:sz w:val="28"/>
+          <w:szCs w:val="28"/>
+        </w:rPr>
+        <w:t xml:space="preserve">in the design specifications </w:t>
+      </w:r>
+      <w:r>
+        <w:rPr>
+          <w:rFonts w:ascii="Arial" w:hAnsi="Arial" w:cs="Arial"/>
+          <w:sz w:val="28"/>
+          <w:szCs w:val="28"/>
+        </w:rPr>
+        <w:t>work</w:t>
+      </w:r>
+      <w:r>
+        <w:rPr>
+          <w:rFonts w:ascii="Arial" w:hAnsi="Arial" w:cs="Arial"/>
+          <w:sz w:val="28"/>
+          <w:szCs w:val="28"/>
+        </w:rPr>
+        <w:t>, using multiple testing methodologies, as defined below.</w:t>
+      </w:r>
+    </w:p>
+    <w:p>
+      <w:pPr>
+        <w:ind w:left="720"/>
+        <w:rPr>
+          <w:rFonts w:ascii="Arial" w:hAnsi="Arial" w:cs="Arial"/>
+          <w:sz w:val="28"/>
+          <w:szCs w:val="28"/>
+        </w:rPr>
+      </w:pPr>
+      <w:r>
+        <w:rPr>
+          <w:rFonts w:ascii="Arial" w:hAnsi="Arial" w:cs="Arial"/>
+          <w:b/>
+          <w:bCs/>
+          <w:sz w:val="28"/>
+          <w:szCs w:val="28"/>
+        </w:rPr>
+        <w:t>4.1 Unit Testing</w:t>
+      </w:r>
+      <w:r>
+        <w:rPr>
+          <w:rFonts w:ascii="Arial" w:hAnsi="Arial" w:cs="Arial"/>
+          <w:sz w:val="28"/>
+          <w:szCs w:val="28"/>
+        </w:rPr>
+        <w:t xml:space="preserve"> </w:t>
+      </w:r>
+    </w:p>
+    <w:p>
+      <w:pPr>
+        <w:ind w:left="1440"/>
+        <w:rPr>
+          <w:rFonts w:ascii="Arial" w:hAnsi="Arial" w:cs="Arial"/>
+          <w:b/>
+          <w:bCs/>
+          <w:sz w:val="28"/>
+          <w:szCs w:val="28"/>
+        </w:rPr>
+      </w:pPr>
+      <w:r>
+        <w:rPr>
+          <w:rFonts w:ascii="Arial" w:hAnsi="Arial" w:cs="Arial"/>
+          <w:b/>
+          <w:bCs/>
+          <w:sz w:val="28"/>
+          <w:szCs w:val="28"/>
+        </w:rPr>
+        <w:t>Definition:</w:t>
+      </w:r>
+    </w:p>
+    <w:p>
+      <w:pPr>
+        <w:ind w:left="1440"/>
+        <w:rPr>
+          <w:rFonts w:ascii="Arial" w:hAnsi="Arial" w:cs="Arial"/>
+          <w:sz w:val="28"/>
+          <w:szCs w:val="28"/>
+        </w:rPr>
+      </w:pPr>
+      <w:r>
+        <w:rPr>
+          <w:rFonts w:ascii="Arial" w:hAnsi="Arial" w:cs="Arial"/>
+          <w:sz w:val="28"/>
+          <w:szCs w:val="28"/>
+        </w:rPr>
+        <w:t>What is going to be included in the unit test.</w:t>
+      </w:r>
+    </w:p>
+    <w:p>
+      <w:pPr>
+        <w:ind w:left="1440"/>
         <w:rPr>
           <w:rFonts w:ascii="Arial" w:hAnsi="Arial" w:cs="Arial"/>
           <w:sz w:val="28"/>
@@ -1152,143 +1498,7 @@
           <w:szCs w:val="28"/>
           <w:u w:val="single"/>
         </w:rPr>
-        <w:t>List here how you will accomplish the items that you have listed in the "Scope" section. For example, if you have mentioned that you will be testing the existing interfaces, what would be the procedures you would follow to notify the key people to represent their respective areas, as well as allotting time in their schedule for assisting you in accomplishing your activit</w:t>
-      </w:r>
-    </w:p>
-    <w:p>
-      <w:pPr>
-        <w:pStyle w:val="ListParagraph"/>
-        <w:ind w:left="465"/>
-        <w:rPr>
-          <w:rFonts w:ascii="Arial" w:hAnsi="Arial" w:cs="Arial"/>
-          <w:sz w:val="28"/>
-          <w:szCs w:val="28"/>
-        </w:rPr>
-      </w:pPr>
-    </w:p>
-    <w:p>
-      <w:pPr>
-        <w:pStyle w:val="ListParagraph"/>
-        <w:ind w:left="465"/>
-        <w:rPr>
-          <w:rFonts w:ascii="Arial" w:hAnsi="Arial" w:cs="Arial"/>
-          <w:sz w:val="28"/>
-          <w:szCs w:val="28"/>
-        </w:rPr>
-      </w:pPr>
-    </w:p>
-    <w:p>
-      <w:pPr>
-        <w:rPr>
-          <w:rFonts w:ascii="Arial" w:hAnsi="Arial" w:cs="Arial"/>
-          <w:sz w:val="28"/>
-          <w:szCs w:val="28"/>
-        </w:rPr>
-      </w:pPr>
-      <w:r>
-        <w:rPr>
-          <w:rFonts w:ascii="Arial" w:hAnsi="Arial" w:cs="Arial"/>
-          <w:b/>
-          <w:bCs/>
-          <w:sz w:val="28"/>
-          <w:szCs w:val="28"/>
-        </w:rPr>
-        <w:t>4.0 TESTING STRATEGY</w:t>
-      </w:r>
-      <w:r>
-        <w:rPr>
-          <w:rFonts w:ascii="Arial" w:hAnsi="Arial" w:cs="Arial"/>
-          <w:sz w:val="28"/>
-          <w:szCs w:val="28"/>
-        </w:rPr>
-        <w:t xml:space="preserve"> </w:t>
-      </w:r>
-    </w:p>
-    <w:p>
-      <w:pPr>
-        <w:rPr>
-          <w:rFonts w:ascii="Arial" w:hAnsi="Arial" w:cs="Arial"/>
-          <w:sz w:val="28"/>
-          <w:szCs w:val="28"/>
-        </w:rPr>
-      </w:pPr>
-      <w:r>
-        <w:rPr>
-          <w:rFonts w:ascii="Arial" w:hAnsi="Arial" w:cs="Arial"/>
-          <w:sz w:val="28"/>
-          <w:szCs w:val="28"/>
-        </w:rPr>
-        <w:t>To ensure that all defined functionality works</w:t>
-      </w:r>
-    </w:p>
-    <w:p>
-      <w:pPr>
-        <w:rPr>
-          <w:rFonts w:ascii="Arial" w:hAnsi="Arial" w:cs="Arial"/>
-          <w:sz w:val="28"/>
-          <w:szCs w:val="28"/>
-        </w:rPr>
-      </w:pPr>
-      <w:r>
-        <w:rPr>
-          <w:rFonts w:ascii="Arial" w:hAnsi="Arial" w:cs="Arial"/>
-          <w:sz w:val="28"/>
-          <w:szCs w:val="28"/>
-        </w:rPr>
-        <w:t>Describe the overall approach to testing. For each major group of features or feature combinations, specify the approach which will ensure that these feature groups are adequately tested. Specify the major activities, techniques, and tools which are used to test the designated groups of features. The approach should be described in sufficient</w:t>
-      </w:r>
-      <w:r>
-        <w:rPr>
-          <w:rFonts w:ascii="Arial" w:hAnsi="Arial" w:cs="Arial"/>
-          <w:sz w:val="28"/>
-          <w:szCs w:val="28"/>
-        </w:rPr>
-        <w:t xml:space="preserve"> </w:t>
-      </w:r>
-      <w:r>
-        <w:rPr>
-          <w:rFonts w:ascii="Arial" w:hAnsi="Arial" w:cs="Arial"/>
-          <w:sz w:val="28"/>
-          <w:szCs w:val="28"/>
-        </w:rPr>
-        <w:t>detail to permit identification of the major testing tasks and estimation of the time required to do each one.</w:t>
-      </w:r>
-    </w:p>
-    <w:p>
-      <w:pPr>
-        <w:rPr>
-          <w:rFonts w:ascii="Arial" w:hAnsi="Arial" w:cs="Arial"/>
-          <w:sz w:val="28"/>
-          <w:szCs w:val="28"/>
-        </w:rPr>
-      </w:pPr>
-    </w:p>
-    <w:p>
-      <w:pPr>
-        <w:ind w:left="720"/>
-        <w:rPr>
-          <w:rFonts w:ascii="Arial" w:hAnsi="Arial" w:cs="Arial"/>
-          <w:sz w:val="28"/>
-          <w:szCs w:val="28"/>
-        </w:rPr>
-      </w:pPr>
-      <w:r>
-        <w:rPr>
-          <w:rFonts w:ascii="Arial" w:hAnsi="Arial" w:cs="Arial"/>
-          <w:b/>
-          <w:bCs/>
-          <w:sz w:val="28"/>
-          <w:szCs w:val="28"/>
-        </w:rPr>
-        <w:t>4.1 Unit Testing</w:t>
-      </w:r>
-      <w:r>
-        <w:rPr>
-          <w:rFonts w:ascii="Arial" w:hAnsi="Arial" w:cs="Arial"/>
-          <w:sz w:val="28"/>
-          <w:szCs w:val="28"/>
-        </w:rPr>
-        <w:t xml:space="preserve"> </w:t>
+        <w:t xml:space="preserve">Specify the minimum degree of comprehensiveness desired. Identify the techniques which will be used to judge the comprehensiveness of the testing effort (for example, determining which statements have been executed at least once). Specify any additional completion criteria (for example, error frequency). The techniques to be used to trace requirements should be specified. </w:t>
       </w:r>
     </w:p>
     <w:p>
@@ -1296,39 +1506,31 @@
         <w:ind w:left="1440"/>
         <w:rPr>
           <w:rFonts w:ascii="Arial" w:hAnsi="Arial" w:cs="Arial"/>
-          <w:b/>
-          <w:bCs/>
-          <w:sz w:val="28"/>
-          <w:szCs w:val="28"/>
-        </w:rPr>
-      </w:pPr>
-      <w:r>
-        <w:rPr>
-          <w:rFonts w:ascii="Arial" w:hAnsi="Arial" w:cs="Arial"/>
-          <w:b/>
-          <w:bCs/>
-          <w:sz w:val="28"/>
-          <w:szCs w:val="28"/>
-        </w:rPr>
-        <w:t>Definition:</w:t>
-      </w:r>
+          <w:sz w:val="28"/>
+          <w:szCs w:val="28"/>
+        </w:rPr>
+      </w:pPr>
     </w:p>
     <w:p>
       <w:pPr>
         <w:ind w:left="1440"/>
         <w:rPr>
           <w:rFonts w:ascii="Arial" w:hAnsi="Arial" w:cs="Arial"/>
-          <w:sz w:val="28"/>
-          <w:szCs w:val="28"/>
-        </w:rPr>
-      </w:pPr>
-      <w:r>
-        <w:rPr>
-          <w:rFonts w:ascii="Arial" w:hAnsi="Arial" w:cs="Arial"/>
-          <w:sz w:val="28"/>
-          <w:szCs w:val="28"/>
-        </w:rPr>
-        <w:t>What is going to be included in the unit test.</w:t>
+          <w:b/>
+          <w:bCs/>
+          <w:sz w:val="28"/>
+          <w:szCs w:val="28"/>
+        </w:rPr>
+      </w:pPr>
+      <w:r>
+        <w:rPr>
+          <w:rFonts w:ascii="Arial" w:hAnsi="Arial" w:cs="Arial"/>
+          <w:b/>
+          <w:bCs/>
+          <w:sz w:val="28"/>
+          <w:szCs w:val="28"/>
+        </w:rPr>
+        <w:t>Participants:</w:t>
       </w:r>
     </w:p>
     <w:p>
@@ -1338,27 +1540,33 @@
           <w:rFonts w:ascii="Arial" w:hAnsi="Arial" w:cs="Arial"/>
           <w:sz w:val="28"/>
           <w:szCs w:val="28"/>
-          <w:u w:val="single"/>
-        </w:rPr>
-      </w:pPr>
-      <w:r>
-        <w:rPr>
-          <w:rFonts w:ascii="Arial" w:hAnsi="Arial" w:cs="Arial"/>
-          <w:sz w:val="28"/>
-          <w:szCs w:val="28"/>
-          <w:u w:val="single"/>
-        </w:rPr>
-        <w:t xml:space="preserve">Specify the minimum degree of comprehensiveness desired. Identify the techniques which will be used to judge the comprehensiveness of the testing effort (for example, determining which statements have been executed at least </w:t>
-      </w:r>
-      <w:r>
-        <w:rPr>
-          <w:rFonts w:ascii="Arial" w:hAnsi="Arial" w:cs="Arial"/>
-          <w:sz w:val="28"/>
-          <w:szCs w:val="28"/>
-          <w:u w:val="single"/>
-        </w:rPr>
-        <w:lastRenderedPageBreak/>
-        <w:t xml:space="preserve">once). Specify any additional completion criteria (for example, error frequency). The techniques to be used to trace requirements should be specified. </w:t>
+        </w:rPr>
+      </w:pPr>
+      <w:r>
+        <w:rPr>
+          <w:rFonts w:ascii="Arial" w:hAnsi="Arial" w:cs="Arial"/>
+          <w:sz w:val="28"/>
+          <w:szCs w:val="28"/>
+        </w:rPr>
+        <w:t xml:space="preserve">Jason </w:t>
+      </w:r>
+      <w:proofErr w:type="spellStart"/>
+      <w:r>
+        <w:rPr>
+          <w:rFonts w:ascii="Arial" w:hAnsi="Arial" w:cs="Arial"/>
+          <w:sz w:val="28"/>
+          <w:szCs w:val="28"/>
+        </w:rPr>
+        <w:t>Stateham</w:t>
+      </w:r>
+      <w:proofErr w:type="spellEnd"/>
+      <w:r>
+        <w:rPr>
+          <w:rFonts w:ascii="Arial" w:hAnsi="Arial" w:cs="Arial"/>
+          <w:sz w:val="28"/>
+          <w:szCs w:val="28"/>
+        </w:rPr>
+        <w:t>, Senior Unit Tester</w:t>
       </w:r>
     </w:p>
     <w:p>
@@ -1370,832 +1578,23 @@
           <w:szCs w:val="28"/>
         </w:rPr>
       </w:pPr>
-    </w:p>
-    <w:p>
-      <w:pPr>
-        <w:ind w:left="1440"/>
-        <w:rPr>
-          <w:rFonts w:ascii="Arial" w:hAnsi="Arial" w:cs="Arial"/>
-          <w:b/>
-          <w:bCs/>
-          <w:sz w:val="28"/>
-          <w:szCs w:val="28"/>
-        </w:rPr>
-      </w:pPr>
-      <w:r>
-        <w:rPr>
-          <w:rFonts w:ascii="Arial" w:hAnsi="Arial" w:cs="Arial"/>
-          <w:b/>
-          <w:bCs/>
-          <w:sz w:val="28"/>
-          <w:szCs w:val="28"/>
-        </w:rPr>
-        <w:t>Participants:</w:t>
-      </w:r>
-    </w:p>
-    <w:p>
-      <w:pPr>
-        <w:ind w:left="1440"/>
-        <w:rPr>
-          <w:rFonts w:ascii="Arial" w:hAnsi="Arial" w:cs="Arial"/>
-          <w:sz w:val="28"/>
-          <w:szCs w:val="28"/>
-        </w:rPr>
-      </w:pPr>
-      <w:r>
-        <w:rPr>
-          <w:rFonts w:ascii="Arial" w:hAnsi="Arial" w:cs="Arial"/>
-          <w:sz w:val="28"/>
-          <w:szCs w:val="28"/>
-        </w:rPr>
-        <w:t>Jason Stateham, Senior Unit Tester</w:t>
-      </w:r>
-    </w:p>
-    <w:p>
-      <w:pPr>
-        <w:ind w:left="1440"/>
-        <w:rPr>
-          <w:rFonts w:ascii="Arial" w:hAnsi="Arial" w:cs="Arial"/>
-          <w:sz w:val="28"/>
-          <w:szCs w:val="28"/>
-        </w:rPr>
-      </w:pPr>
-      <w:r>
-        <w:rPr>
-          <w:rFonts w:ascii="Arial" w:hAnsi="Arial" w:cs="Arial"/>
-          <w:sz w:val="28"/>
-          <w:szCs w:val="28"/>
-        </w:rPr>
-        <w:t>John Claud</w:t>
-      </w:r>
-      <w:r>
-        <w:rPr>
-          <w:rFonts w:ascii="Arial" w:hAnsi="Arial" w:cs="Arial"/>
-          <w:sz w:val="28"/>
-          <w:szCs w:val="28"/>
-        </w:rPr>
-        <w:t xml:space="preserve">, </w:t>
-      </w:r>
-      <w:r>
-        <w:rPr>
-          <w:rFonts w:ascii="Arial" w:hAnsi="Arial" w:cs="Arial"/>
-          <w:sz w:val="28"/>
-          <w:szCs w:val="28"/>
-        </w:rPr>
-        <w:t xml:space="preserve">Junior </w:t>
-      </w:r>
-      <w:r>
-        <w:rPr>
-          <w:rFonts w:ascii="Arial" w:hAnsi="Arial" w:cs="Arial"/>
-          <w:sz w:val="28"/>
-          <w:szCs w:val="28"/>
-        </w:rPr>
-        <w:t>Unit Tester</w:t>
-      </w:r>
-    </w:p>
-    <w:p>
-      <w:pPr>
-        <w:ind w:left="1440"/>
-        <w:rPr>
-          <w:rFonts w:ascii="Arial" w:hAnsi="Arial" w:cs="Arial"/>
-          <w:sz w:val="28"/>
-          <w:szCs w:val="28"/>
-        </w:rPr>
-      </w:pPr>
-    </w:p>
-    <w:p>
-      <w:pPr>
-        <w:ind w:left="1440"/>
-        <w:rPr>
-          <w:rFonts w:ascii="Arial" w:hAnsi="Arial" w:cs="Arial"/>
-          <w:sz w:val="28"/>
-          <w:szCs w:val="28"/>
-          <w:u w:val="single"/>
-        </w:rPr>
-      </w:pPr>
-      <w:r>
-        <w:rPr>
-          <w:rFonts w:ascii="Arial" w:hAnsi="Arial" w:cs="Arial"/>
-          <w:sz w:val="28"/>
-          <w:szCs w:val="28"/>
-          <w:u w:val="single"/>
-        </w:rPr>
-        <w:t>List the names of individuals/departments who would be responsible for Unit Testing.</w:t>
-      </w:r>
-    </w:p>
-    <w:p>
-      <w:pPr>
-        <w:ind w:left="1440"/>
-        <w:rPr>
-          <w:rFonts w:ascii="Arial" w:hAnsi="Arial" w:cs="Arial"/>
-          <w:sz w:val="28"/>
-          <w:szCs w:val="28"/>
-        </w:rPr>
-      </w:pPr>
-    </w:p>
-    <w:p>
-      <w:pPr>
-        <w:ind w:left="1440"/>
-        <w:rPr>
-          <w:rFonts w:ascii="Arial" w:hAnsi="Arial" w:cs="Arial"/>
-          <w:b/>
-          <w:bCs/>
-          <w:sz w:val="28"/>
-          <w:szCs w:val="28"/>
-        </w:rPr>
-      </w:pPr>
-      <w:r>
-        <w:rPr>
-          <w:rFonts w:ascii="Arial" w:hAnsi="Arial" w:cs="Arial"/>
-          <w:b/>
-          <w:bCs/>
-          <w:sz w:val="28"/>
-          <w:szCs w:val="28"/>
-        </w:rPr>
-        <w:t>Methodology:</w:t>
-      </w:r>
-    </w:p>
-    <w:p>
-      <w:pPr>
-        <w:ind w:left="1440"/>
-        <w:rPr>
-          <w:rFonts w:ascii="Arial" w:hAnsi="Arial" w:cs="Arial"/>
-          <w:sz w:val="28"/>
-          <w:szCs w:val="28"/>
-        </w:rPr>
-      </w:pPr>
-      <w:r>
-        <w:rPr>
-          <w:rFonts w:ascii="Arial" w:hAnsi="Arial" w:cs="Arial"/>
-          <w:sz w:val="28"/>
-          <w:szCs w:val="28"/>
-        </w:rPr>
-        <w:t>If something goes wrong, stop, note it, escillate to proj man.</w:t>
-      </w:r>
-    </w:p>
-    <w:p>
-      <w:pPr>
-        <w:ind w:left="1440"/>
-        <w:rPr>
-          <w:rFonts w:ascii="Arial" w:hAnsi="Arial" w:cs="Arial"/>
-          <w:sz w:val="28"/>
-          <w:szCs w:val="28"/>
-        </w:rPr>
-      </w:pPr>
-      <w:r>
-        <w:rPr>
-          <w:rFonts w:ascii="Arial" w:hAnsi="Arial" w:cs="Arial"/>
-          <w:sz w:val="28"/>
-          <w:szCs w:val="28"/>
-          <w:u w:val="single"/>
-        </w:rPr>
-        <w:t xml:space="preserve">Describe how unit testing will be conducted, including a description of tests to be carried out. </w:t>
-      </w:r>
-      <w:r>
-        <w:rPr>
-          <w:rFonts w:ascii="Arial" w:hAnsi="Arial" w:cs="Arial"/>
-          <w:sz w:val="28"/>
-          <w:szCs w:val="28"/>
-          <w:u w:val="single"/>
-        </w:rPr>
-        <w:t>(</w:t>
-      </w:r>
-      <w:r>
-        <w:rPr>
-          <w:rFonts w:ascii="Arial" w:hAnsi="Arial" w:cs="Arial"/>
-          <w:sz w:val="28"/>
-          <w:szCs w:val="28"/>
-        </w:rPr>
-        <w:t xml:space="preserve">Senior Tester) </w:t>
-      </w:r>
-      <w:r>
-        <w:rPr>
-          <w:rFonts w:ascii="Arial" w:hAnsi="Arial" w:cs="Arial"/>
-          <w:sz w:val="28"/>
-          <w:szCs w:val="28"/>
-        </w:rPr>
-        <w:t>will write the test scripts for the unit testing, what would be the sequence of events of Unit Testing and how will the testing activity take place</w:t>
-      </w:r>
-      <w:r>
-        <w:rPr>
-          <w:rFonts w:ascii="Arial" w:hAnsi="Arial" w:cs="Arial"/>
-          <w:sz w:val="28"/>
-          <w:szCs w:val="28"/>
-        </w:rPr>
-        <w:t xml:space="preserve"> onsite  - unit testing department</w:t>
-      </w:r>
-      <w:r>
-        <w:rPr>
-          <w:rFonts w:ascii="Arial" w:hAnsi="Arial" w:cs="Arial"/>
-          <w:sz w:val="28"/>
-          <w:szCs w:val="28"/>
-        </w:rPr>
-        <w:t>?</w:t>
-      </w:r>
-    </w:p>
-    <w:p>
-      <w:pPr>
-        <w:ind w:left="720"/>
-        <w:rPr>
-          <w:rFonts w:ascii="Arial" w:hAnsi="Arial" w:cs="Arial"/>
-          <w:sz w:val="28"/>
-          <w:szCs w:val="28"/>
-        </w:rPr>
-      </w:pPr>
-    </w:p>
-    <w:p>
-      <w:pPr>
-        <w:ind w:left="720"/>
-        <w:rPr>
-          <w:rFonts w:ascii="Arial" w:hAnsi="Arial" w:cs="Arial"/>
-          <w:sz w:val="28"/>
-          <w:szCs w:val="28"/>
-        </w:rPr>
-      </w:pPr>
-      <w:r>
-        <w:rPr>
-          <w:rFonts w:ascii="Arial" w:hAnsi="Arial" w:cs="Arial"/>
-          <w:b/>
-          <w:bCs/>
-          <w:sz w:val="28"/>
-          <w:szCs w:val="28"/>
-        </w:rPr>
-        <w:t>4.2 System and Integration Testing</w:t>
-      </w:r>
-      <w:r>
-        <w:rPr>
-          <w:rFonts w:ascii="Arial" w:hAnsi="Arial" w:cs="Arial"/>
-          <w:sz w:val="28"/>
-          <w:szCs w:val="28"/>
-        </w:rPr>
-        <w:t xml:space="preserve"> </w:t>
-      </w:r>
-    </w:p>
-    <w:p>
-      <w:pPr>
-        <w:ind w:left="1440"/>
-        <w:rPr>
-          <w:rFonts w:ascii="Arial" w:hAnsi="Arial" w:cs="Arial"/>
-          <w:b/>
-          <w:bCs/>
-          <w:sz w:val="28"/>
-          <w:szCs w:val="28"/>
-        </w:rPr>
-      </w:pPr>
-      <w:r>
-        <w:rPr>
-          <w:rFonts w:ascii="Arial" w:hAnsi="Arial" w:cs="Arial"/>
-          <w:b/>
-          <w:bCs/>
-          <w:sz w:val="28"/>
-          <w:szCs w:val="28"/>
-        </w:rPr>
-        <w:t>Definition:</w:t>
-      </w:r>
-    </w:p>
-    <w:p>
-      <w:pPr>
-        <w:ind w:left="1440"/>
-        <w:rPr>
-          <w:rFonts w:ascii="Arial" w:hAnsi="Arial" w:cs="Arial"/>
-          <w:sz w:val="28"/>
-          <w:szCs w:val="28"/>
-        </w:rPr>
-      </w:pPr>
-      <w:r>
-        <w:rPr>
-          <w:rFonts w:ascii="Arial" w:hAnsi="Arial" w:cs="Arial"/>
-          <w:sz w:val="28"/>
-          <w:szCs w:val="28"/>
-        </w:rPr>
-        <w:t>Does it work on dif platformz</w:t>
-      </w:r>
-      <w:r>
-        <w:rPr>
-          <w:rFonts w:ascii="Arial" w:hAnsi="Arial" w:cs="Arial"/>
-          <w:sz w:val="28"/>
-          <w:szCs w:val="28"/>
-        </w:rPr>
-        <w:t xml:space="preserve"> – where might there be potential concern</w:t>
-      </w:r>
-      <w:r>
-        <w:rPr>
-          <w:rFonts w:ascii="Arial" w:hAnsi="Arial" w:cs="Arial"/>
-          <w:sz w:val="28"/>
-          <w:szCs w:val="28"/>
-        </w:rPr>
-        <w:t>/variation.</w:t>
-      </w:r>
-    </w:p>
-    <w:p>
-      <w:pPr>
-        <w:ind w:left="1440"/>
-        <w:rPr>
-          <w:rFonts w:ascii="Arial" w:hAnsi="Arial" w:cs="Arial"/>
-          <w:sz w:val="28"/>
-          <w:szCs w:val="28"/>
-          <w:u w:val="single"/>
-        </w:rPr>
-      </w:pPr>
-      <w:r>
-        <w:rPr>
-          <w:rFonts w:ascii="Arial" w:hAnsi="Arial" w:cs="Arial"/>
-          <w:sz w:val="28"/>
-          <w:szCs w:val="28"/>
-          <w:u w:val="single"/>
-        </w:rPr>
-        <w:t>List what is your understanding of System and Integration Testing for your project.</w:t>
-      </w:r>
-    </w:p>
-    <w:p>
-      <w:pPr>
-        <w:ind w:left="1440"/>
-        <w:rPr>
-          <w:rFonts w:ascii="Arial" w:hAnsi="Arial" w:cs="Arial"/>
-          <w:b/>
-          <w:bCs/>
-          <w:sz w:val="28"/>
-          <w:szCs w:val="28"/>
-        </w:rPr>
-      </w:pPr>
-      <w:r>
-        <w:rPr>
-          <w:rFonts w:ascii="Arial" w:hAnsi="Arial" w:cs="Arial"/>
-          <w:b/>
-          <w:bCs/>
-          <w:sz w:val="28"/>
-          <w:szCs w:val="28"/>
-        </w:rPr>
-        <w:t>Participants:</w:t>
-      </w:r>
-    </w:p>
-    <w:p>
-      <w:pPr>
-        <w:ind w:left="1440"/>
-        <w:rPr>
-          <w:rFonts w:ascii="Arial" w:hAnsi="Arial" w:cs="Arial"/>
-          <w:sz w:val="28"/>
-          <w:szCs w:val="28"/>
-        </w:rPr>
-      </w:pPr>
-      <w:r>
-        <w:rPr>
-          <w:rFonts w:ascii="Arial" w:hAnsi="Arial" w:cs="Arial"/>
-          <w:sz w:val="28"/>
-          <w:szCs w:val="28"/>
-        </w:rPr>
-        <w:t>Asjdhgs jahsgdjashg – Senior</w:t>
-      </w:r>
-    </w:p>
-    <w:p>
-      <w:pPr>
-        <w:ind w:left="1440"/>
-        <w:rPr>
-          <w:rFonts w:ascii="Arial" w:hAnsi="Arial" w:cs="Arial"/>
-          <w:sz w:val="28"/>
-          <w:szCs w:val="28"/>
-        </w:rPr>
-      </w:pPr>
-      <w:r>
-        <w:rPr>
-          <w:rFonts w:ascii="Arial" w:hAnsi="Arial" w:cs="Arial"/>
-          <w:sz w:val="28"/>
-          <w:szCs w:val="28"/>
-        </w:rPr>
-        <w:t>Jhagsd lgkjdls - Junior</w:t>
-      </w:r>
-    </w:p>
-    <w:p>
-      <w:pPr>
-        <w:ind w:left="1440"/>
-        <w:rPr>
-          <w:rFonts w:ascii="Arial" w:hAnsi="Arial" w:cs="Arial"/>
-          <w:sz w:val="28"/>
-          <w:szCs w:val="28"/>
-        </w:rPr>
-      </w:pPr>
-      <w:r>
-        <w:rPr>
-          <w:rFonts w:ascii="Arial" w:hAnsi="Arial" w:cs="Arial"/>
-          <w:sz w:val="28"/>
-          <w:szCs w:val="28"/>
-        </w:rPr>
-        <w:t xml:space="preserve">Who will be conducting System and Integration Testing on your project? List the individuals that will be responsible for this activity. </w:t>
-      </w:r>
-    </w:p>
-    <w:p>
-      <w:pPr>
-        <w:ind w:left="1440"/>
-        <w:rPr>
-          <w:rFonts w:ascii="Arial" w:hAnsi="Arial" w:cs="Arial"/>
-          <w:sz w:val="28"/>
-          <w:szCs w:val="28"/>
-        </w:rPr>
-      </w:pPr>
-    </w:p>
-    <w:p>
-      <w:pPr>
-        <w:ind w:left="1440"/>
-        <w:rPr>
-          <w:rFonts w:ascii="Arial" w:hAnsi="Arial" w:cs="Arial"/>
-          <w:b/>
-          <w:bCs/>
-          <w:sz w:val="28"/>
-          <w:szCs w:val="28"/>
-        </w:rPr>
-      </w:pPr>
-      <w:r>
-        <w:rPr>
-          <w:rFonts w:ascii="Arial" w:hAnsi="Arial" w:cs="Arial"/>
-          <w:b/>
-          <w:bCs/>
-          <w:sz w:val="28"/>
-          <w:szCs w:val="28"/>
-        </w:rPr>
-        <w:t>Methodology:</w:t>
-      </w:r>
-    </w:p>
-    <w:p>
-      <w:pPr>
-        <w:ind w:left="1440"/>
-        <w:rPr>
-          <w:rFonts w:ascii="Arial" w:hAnsi="Arial" w:cs="Arial"/>
-          <w:sz w:val="28"/>
-          <w:szCs w:val="28"/>
-        </w:rPr>
-      </w:pPr>
-      <w:r>
-        <w:rPr>
-          <w:rFonts w:ascii="Arial" w:hAnsi="Arial" w:cs="Arial"/>
-          <w:sz w:val="28"/>
-          <w:szCs w:val="28"/>
-        </w:rPr>
-        <w:t>Describe how System &amp; Integration testing will</w:t>
-      </w:r>
-      <w:r>
-        <w:rPr>
-          <w:rFonts w:ascii="Arial" w:hAnsi="Arial" w:cs="Arial"/>
-          <w:sz w:val="28"/>
-          <w:szCs w:val="28"/>
-        </w:rPr>
-        <w:t xml:space="preserve"> </w:t>
-      </w:r>
-      <w:r>
-        <w:rPr>
-          <w:rFonts w:ascii="Arial" w:hAnsi="Arial" w:cs="Arial"/>
-          <w:sz w:val="28"/>
-          <w:szCs w:val="28"/>
-        </w:rPr>
-        <w:t>be conducted, including</w:t>
-      </w:r>
-      <w:r>
-        <w:rPr>
-          <w:rFonts w:ascii="Arial" w:hAnsi="Arial" w:cs="Arial"/>
-          <w:sz w:val="28"/>
-          <w:szCs w:val="28"/>
-        </w:rPr>
-        <w:t xml:space="preserve"> </w:t>
-      </w:r>
-      <w:r>
-        <w:rPr>
-          <w:rFonts w:ascii="Arial" w:hAnsi="Arial" w:cs="Arial"/>
-          <w:sz w:val="28"/>
-          <w:szCs w:val="28"/>
-        </w:rPr>
-        <w:t>a description of tests to be carried out</w:t>
-      </w:r>
-      <w:r>
-        <w:rPr>
-          <w:rFonts w:ascii="Arial" w:hAnsi="Arial" w:cs="Arial"/>
-          <w:sz w:val="28"/>
-          <w:szCs w:val="28"/>
-        </w:rPr>
-        <w:t xml:space="preserve"> w</w:t>
-      </w:r>
-      <w:r>
-        <w:rPr>
-          <w:rFonts w:ascii="Arial" w:hAnsi="Arial" w:cs="Arial"/>
-          <w:sz w:val="28"/>
-          <w:szCs w:val="28"/>
-        </w:rPr>
-        <w:t>ho will write the test scripts for the unit testing, what would be sequence of events of System &amp; Integration Testing, and how will the testing activity take place?</w:t>
-      </w:r>
-    </w:p>
-    <w:p>
-      <w:pPr>
-        <w:ind w:left="720"/>
-        <w:rPr>
-          <w:rFonts w:ascii="Arial" w:hAnsi="Arial" w:cs="Arial"/>
-          <w:sz w:val="28"/>
-          <w:szCs w:val="28"/>
-        </w:rPr>
-      </w:pPr>
-    </w:p>
-    <w:p>
-      <w:pPr>
-        <w:ind w:left="720"/>
-        <w:rPr>
-          <w:rFonts w:ascii="Arial" w:hAnsi="Arial" w:cs="Arial"/>
-          <w:sz w:val="28"/>
-          <w:szCs w:val="28"/>
-        </w:rPr>
-      </w:pPr>
-      <w:r>
-        <w:rPr>
-          <w:rFonts w:ascii="Arial" w:hAnsi="Arial" w:cs="Arial"/>
-          <w:b/>
-          <w:bCs/>
-          <w:sz w:val="28"/>
-          <w:szCs w:val="28"/>
-        </w:rPr>
-        <w:t>4.3 Performance and Stress Testing</w:t>
-      </w:r>
-      <w:r>
-        <w:rPr>
-          <w:rFonts w:ascii="Arial" w:hAnsi="Arial" w:cs="Arial"/>
-          <w:sz w:val="28"/>
-          <w:szCs w:val="28"/>
-        </w:rPr>
-        <w:t xml:space="preserve"> </w:t>
-      </w:r>
-    </w:p>
-    <w:p>
-      <w:pPr>
-        <w:ind w:left="1440"/>
-        <w:rPr>
-          <w:rFonts w:ascii="Arial" w:hAnsi="Arial" w:cs="Arial"/>
-          <w:b/>
-          <w:bCs/>
-          <w:sz w:val="28"/>
-          <w:szCs w:val="28"/>
-        </w:rPr>
-      </w:pPr>
-      <w:r>
-        <w:rPr>
-          <w:rFonts w:ascii="Arial" w:hAnsi="Arial" w:cs="Arial"/>
-          <w:b/>
-          <w:bCs/>
-          <w:sz w:val="28"/>
-          <w:szCs w:val="28"/>
-        </w:rPr>
-        <w:t>Definition:</w:t>
-      </w:r>
-    </w:p>
-    <w:p>
-      <w:pPr>
-        <w:ind w:left="1440"/>
-        <w:rPr>
-          <w:rFonts w:ascii="Arial" w:hAnsi="Arial" w:cs="Arial"/>
-          <w:sz w:val="28"/>
-          <w:szCs w:val="28"/>
-        </w:rPr>
-      </w:pPr>
-      <w:r>
-        <w:rPr>
-          <w:rFonts w:ascii="Arial" w:hAnsi="Arial" w:cs="Arial"/>
-          <w:sz w:val="28"/>
-          <w:szCs w:val="28"/>
-        </w:rPr>
-        <w:t xml:space="preserve">List what is your understanding of Stress Testing for your project. </w:t>
-      </w:r>
-    </w:p>
-    <w:p>
-      <w:pPr>
-        <w:ind w:left="1440"/>
-        <w:rPr>
-          <w:rFonts w:ascii="Arial" w:hAnsi="Arial" w:cs="Arial"/>
-          <w:sz w:val="28"/>
-          <w:szCs w:val="28"/>
-        </w:rPr>
-      </w:pPr>
-      <w:r>
-        <w:rPr>
-          <w:rFonts w:ascii="Arial" w:hAnsi="Arial" w:cs="Arial"/>
-          <w:b/>
-          <w:bCs/>
-          <w:sz w:val="28"/>
-          <w:szCs w:val="28"/>
-        </w:rPr>
-        <w:t>Participants:</w:t>
-      </w:r>
-      <w:r>
-        <w:rPr>
-          <w:rFonts w:ascii="Arial" w:hAnsi="Arial" w:cs="Arial"/>
-          <w:sz w:val="28"/>
-          <w:szCs w:val="28"/>
-        </w:rPr>
-        <w:t xml:space="preserve"> Who will be conducting Stress Testing on your project? List the individuals that will be responsible for this activity. </w:t>
-      </w:r>
-    </w:p>
-    <w:p>
-      <w:pPr>
-        <w:ind w:left="1440"/>
-        <w:rPr>
-          <w:rFonts w:ascii="Arial" w:hAnsi="Arial" w:cs="Arial"/>
-          <w:b/>
-          <w:bCs/>
-          <w:sz w:val="28"/>
-          <w:szCs w:val="28"/>
-        </w:rPr>
-      </w:pPr>
-      <w:r>
-        <w:rPr>
-          <w:rFonts w:ascii="Arial" w:hAnsi="Arial" w:cs="Arial"/>
-          <w:b/>
-          <w:bCs/>
-          <w:sz w:val="28"/>
-          <w:szCs w:val="28"/>
-        </w:rPr>
-        <w:t>Methodology:</w:t>
-      </w:r>
-    </w:p>
-    <w:p>
-      <w:pPr>
-        <w:ind w:left="1440"/>
-        <w:rPr>
-          <w:rFonts w:ascii="Arial" w:hAnsi="Arial" w:cs="Arial"/>
-          <w:sz w:val="28"/>
-          <w:szCs w:val="28"/>
-        </w:rPr>
-      </w:pPr>
-      <w:r>
-        <w:rPr>
-          <w:rFonts w:ascii="Arial" w:hAnsi="Arial" w:cs="Arial"/>
-          <w:sz w:val="28"/>
-          <w:szCs w:val="28"/>
-        </w:rPr>
-        <w:t>Describe how Performance &amp; Stress testing will be conducted, including a description of tests to be carried outWho will write the test scripts for the testing, what would be sequence of events of Performance &amp; Stress Testing, and how will the testing activity take place?</w:t>
-      </w:r>
-    </w:p>
-    <w:p>
-      <w:pPr>
-        <w:ind w:left="720"/>
-        <w:rPr>
-          <w:rFonts w:ascii="Arial" w:hAnsi="Arial" w:cs="Arial"/>
-          <w:sz w:val="28"/>
-          <w:szCs w:val="28"/>
-        </w:rPr>
-      </w:pPr>
-    </w:p>
-    <w:p>
-      <w:pPr>
-        <w:ind w:left="720"/>
-        <w:rPr>
-          <w:rFonts w:ascii="Arial" w:hAnsi="Arial" w:cs="Arial"/>
-          <w:sz w:val="28"/>
-          <w:szCs w:val="28"/>
-        </w:rPr>
-      </w:pPr>
-      <w:r>
-        <w:rPr>
-          <w:rFonts w:ascii="Arial" w:hAnsi="Arial" w:cs="Arial"/>
-          <w:b/>
-          <w:bCs/>
-          <w:sz w:val="28"/>
-          <w:szCs w:val="28"/>
-        </w:rPr>
-        <w:t>4.4 User Acceptance Testing</w:t>
-      </w:r>
-      <w:r>
-        <w:rPr>
-          <w:rFonts w:ascii="Arial" w:hAnsi="Arial" w:cs="Arial"/>
-          <w:sz w:val="28"/>
-          <w:szCs w:val="28"/>
-        </w:rPr>
-        <w:t xml:space="preserve"> </w:t>
-      </w:r>
-    </w:p>
-    <w:p>
-      <w:pPr>
-        <w:ind w:left="1440"/>
-        <w:rPr>
-          <w:rFonts w:ascii="Arial" w:hAnsi="Arial" w:cs="Arial"/>
-          <w:b/>
-          <w:bCs/>
-          <w:sz w:val="28"/>
-          <w:szCs w:val="28"/>
-        </w:rPr>
-      </w:pPr>
-      <w:r>
-        <w:rPr>
-          <w:rFonts w:ascii="Arial" w:hAnsi="Arial" w:cs="Arial"/>
-          <w:b/>
-          <w:bCs/>
-          <w:sz w:val="28"/>
-          <w:szCs w:val="28"/>
-        </w:rPr>
-        <w:t>Definition:</w:t>
-      </w:r>
-    </w:p>
-    <w:p>
-      <w:pPr>
-        <w:ind w:left="1440"/>
-        <w:rPr>
-          <w:rFonts w:ascii="Arial" w:hAnsi="Arial" w:cs="Arial"/>
-          <w:sz w:val="28"/>
-          <w:szCs w:val="28"/>
-        </w:rPr>
-      </w:pPr>
-      <w:r>
-        <w:rPr>
-          <w:rFonts w:ascii="Arial" w:hAnsi="Arial" w:cs="Arial"/>
-          <w:sz w:val="28"/>
-          <w:szCs w:val="28"/>
-        </w:rPr>
-        <w:t>The purpose of acceptance test is to confirm that the system is ready for operational use. During acceptance test, end-users (customers) of the system compare the system to its initial requirements.</w:t>
-      </w:r>
-      <w:r>
-        <w:rPr>
-          <w:rFonts w:ascii="Arial" w:hAnsi="Arial" w:cs="Arial"/>
-          <w:sz w:val="28"/>
-          <w:szCs w:val="28"/>
-        </w:rPr>
-        <w:t xml:space="preserve"> Users, timeframe, how their feedback is collated andanaly.</w:t>
-      </w:r>
-      <w:r>
-        <w:rPr>
-          <w:rFonts w:ascii="Arial" w:hAnsi="Arial" w:cs="Arial"/>
-          <w:sz w:val="28"/>
-          <w:szCs w:val="28"/>
-        </w:rPr>
-        <w:t xml:space="preserve"> </w:t>
-      </w:r>
-    </w:p>
-    <w:p>
-      <w:pPr>
-        <w:ind w:left="1440"/>
-        <w:rPr>
-          <w:rFonts w:ascii="Arial" w:hAnsi="Arial" w:cs="Arial"/>
-          <w:b/>
-          <w:bCs/>
-          <w:sz w:val="28"/>
-          <w:szCs w:val="28"/>
-        </w:rPr>
-      </w:pPr>
-      <w:r>
-        <w:rPr>
-          <w:rFonts w:ascii="Arial" w:hAnsi="Arial" w:cs="Arial"/>
-          <w:b/>
-          <w:bCs/>
-          <w:sz w:val="28"/>
-          <w:szCs w:val="28"/>
-        </w:rPr>
-        <w:t>Participants:</w:t>
-      </w:r>
-      <w:r>
-        <w:rPr>
-          <w:rFonts w:ascii="Arial" w:hAnsi="Arial" w:cs="Arial"/>
-          <w:b/>
-          <w:bCs/>
-          <w:sz w:val="28"/>
-          <w:szCs w:val="28"/>
-        </w:rPr>
-        <w:t xml:space="preserve"> </w:t>
-      </w:r>
-      <w:r>
-        <w:rPr>
-          <w:rFonts w:ascii="Arial" w:hAnsi="Arial" w:cs="Arial"/>
-          <w:sz w:val="28"/>
-          <w:szCs w:val="28"/>
-        </w:rPr>
-        <w:t>(</w:t>
-      </w:r>
-      <w:r>
-        <w:rPr>
-          <w:rFonts w:ascii="Arial" w:hAnsi="Arial" w:cs="Arial"/>
-          <w:sz w:val="28"/>
-          <w:szCs w:val="28"/>
-        </w:rPr>
-        <w:t>Closed test with a selected group of people who fit the target market</w:t>
-      </w:r>
-      <w:r>
-        <w:rPr>
-          <w:rFonts w:ascii="Arial" w:hAnsi="Arial" w:cs="Arial"/>
-          <w:sz w:val="28"/>
-          <w:szCs w:val="28"/>
-        </w:rPr>
-        <w:t>)</w:t>
-      </w:r>
-    </w:p>
-    <w:p>
-      <w:pPr>
-        <w:ind w:left="1440"/>
-        <w:rPr>
-          <w:rFonts w:ascii="Arial" w:hAnsi="Arial" w:cs="Arial"/>
-          <w:sz w:val="28"/>
-          <w:szCs w:val="28"/>
-          <w:u w:val="single"/>
-        </w:rPr>
-      </w:pPr>
-      <w:r>
-        <w:rPr>
-          <w:rFonts w:ascii="Arial" w:hAnsi="Arial" w:cs="Arial"/>
-          <w:sz w:val="28"/>
-          <w:szCs w:val="28"/>
-          <w:u w:val="single"/>
-        </w:rPr>
-        <w:t xml:space="preserve">Who will be responsible for User Acceptance Testing? List the individuals' names and responsibility. </w:t>
-      </w:r>
+      <w:r>
+        <w:rPr>
+          <w:rFonts w:ascii="Arial" w:hAnsi="Arial" w:cs="Arial"/>
+          <w:sz w:val="28"/>
+          <w:szCs w:val="28"/>
+        </w:rPr>
+        <w:t>John Claud, Junior Unit Tester</w:t>
+      </w:r>
+    </w:p>
+    <w:p>
+      <w:pPr>
+        <w:rPr>
+          <w:rFonts w:ascii="Arial" w:hAnsi="Arial" w:cs="Arial"/>
+          <w:sz w:val="28"/>
+          <w:szCs w:val="28"/>
+        </w:rPr>
+      </w:pPr>
     </w:p>
     <w:p>
       <w:pPr>
@@ -2235,6 +1634,823 @@
           <w:sz w:val="28"/>
           <w:szCs w:val="28"/>
         </w:rPr>
+        <w:t>If</w:t>
+      </w:r>
+      <w:r>
+        <w:rPr>
+          <w:rFonts w:ascii="Arial" w:hAnsi="Arial" w:cs="Arial"/>
+          <w:sz w:val="28"/>
+          <w:szCs w:val="28"/>
+        </w:rPr>
+        <w:t xml:space="preserve"> a test fails</w:t>
+      </w:r>
+      <w:r>
+        <w:rPr>
+          <w:rFonts w:ascii="Arial" w:hAnsi="Arial" w:cs="Arial"/>
+          <w:sz w:val="28"/>
+          <w:szCs w:val="28"/>
+        </w:rPr>
+        <w:t>,</w:t>
+      </w:r>
+      <w:r>
+        <w:rPr>
+          <w:rFonts w:ascii="Arial" w:hAnsi="Arial" w:cs="Arial"/>
+          <w:sz w:val="28"/>
+          <w:szCs w:val="28"/>
+        </w:rPr>
+        <w:t xml:space="preserve"> the tester should stop the test</w:t>
+      </w:r>
+      <w:r>
+        <w:rPr>
+          <w:rFonts w:ascii="Arial" w:hAnsi="Arial" w:cs="Arial"/>
+          <w:sz w:val="28"/>
+          <w:szCs w:val="28"/>
+        </w:rPr>
+        <w:t xml:space="preserve">, note it, </w:t>
+      </w:r>
+      <w:proofErr w:type="spellStart"/>
+      <w:r>
+        <w:rPr>
+          <w:rFonts w:ascii="Arial" w:hAnsi="Arial" w:cs="Arial"/>
+          <w:sz w:val="28"/>
+          <w:szCs w:val="28"/>
+        </w:rPr>
+        <w:t>escillate</w:t>
+      </w:r>
+      <w:proofErr w:type="spellEnd"/>
+      <w:r>
+        <w:rPr>
+          <w:rFonts w:ascii="Arial" w:hAnsi="Arial" w:cs="Arial"/>
+          <w:sz w:val="28"/>
+          <w:szCs w:val="28"/>
+        </w:rPr>
+        <w:t xml:space="preserve"> to </w:t>
+      </w:r>
+      <w:proofErr w:type="spellStart"/>
+      <w:r>
+        <w:rPr>
+          <w:rFonts w:ascii="Arial" w:hAnsi="Arial" w:cs="Arial"/>
+          <w:sz w:val="28"/>
+          <w:szCs w:val="28"/>
+        </w:rPr>
+        <w:t>proj</w:t>
+      </w:r>
+      <w:proofErr w:type="spellEnd"/>
+      <w:r>
+        <w:rPr>
+          <w:rFonts w:ascii="Arial" w:hAnsi="Arial" w:cs="Arial"/>
+          <w:sz w:val="28"/>
+          <w:szCs w:val="28"/>
+        </w:rPr>
+        <w:t xml:space="preserve"> man.</w:t>
+      </w:r>
+    </w:p>
+    <w:p>
+      <w:pPr>
+        <w:ind w:left="1440"/>
+        <w:rPr>
+          <w:rFonts w:ascii="Arial" w:hAnsi="Arial" w:cs="Arial"/>
+          <w:sz w:val="28"/>
+          <w:szCs w:val="28"/>
+        </w:rPr>
+      </w:pPr>
+      <w:r>
+        <w:rPr>
+          <w:rFonts w:ascii="Arial" w:hAnsi="Arial" w:cs="Arial"/>
+          <w:sz w:val="28"/>
+          <w:szCs w:val="28"/>
+          <w:u w:val="single"/>
+        </w:rPr>
+        <w:t xml:space="preserve">Describe how unit testing will be conducted, including a description of tests to be carried out. </w:t>
+      </w:r>
+      <w:r>
+        <w:rPr>
+          <w:rFonts w:ascii="Arial" w:hAnsi="Arial" w:cs="Arial"/>
+          <w:sz w:val="28"/>
+          <w:szCs w:val="28"/>
+        </w:rPr>
+        <w:t xml:space="preserve">The </w:t>
+      </w:r>
+      <w:r>
+        <w:rPr>
+          <w:rFonts w:ascii="Arial" w:hAnsi="Arial" w:cs="Arial"/>
+          <w:sz w:val="28"/>
+          <w:szCs w:val="28"/>
+        </w:rPr>
+        <w:t xml:space="preserve">Senior Tester </w:t>
+      </w:r>
+      <w:r>
+        <w:rPr>
+          <w:rFonts w:ascii="Arial" w:hAnsi="Arial" w:cs="Arial"/>
+          <w:sz w:val="28"/>
+          <w:szCs w:val="28"/>
+        </w:rPr>
+        <w:t>will write the test scripts for the unit testing, what would be the sequence of events of Unit Testing and how will the testing activity take place</w:t>
+      </w:r>
+      <w:r>
+        <w:rPr>
+          <w:rFonts w:ascii="Arial" w:hAnsi="Arial" w:cs="Arial"/>
+          <w:sz w:val="28"/>
+          <w:szCs w:val="28"/>
+        </w:rPr>
+        <w:t xml:space="preserve"> onsite - unit testing department</w:t>
+      </w:r>
+      <w:r>
+        <w:rPr>
+          <w:rFonts w:ascii="Arial" w:hAnsi="Arial" w:cs="Arial"/>
+          <w:sz w:val="28"/>
+          <w:szCs w:val="28"/>
+        </w:rPr>
+        <w:t>?</w:t>
+      </w:r>
+    </w:p>
+    <w:p>
+      <w:pPr>
+        <w:ind w:left="720"/>
+        <w:rPr>
+          <w:rFonts w:ascii="Arial" w:hAnsi="Arial" w:cs="Arial"/>
+          <w:sz w:val="28"/>
+          <w:szCs w:val="28"/>
+        </w:rPr>
+      </w:pPr>
+    </w:p>
+    <w:p>
+      <w:pPr>
+        <w:ind w:left="720"/>
+        <w:rPr>
+          <w:rFonts w:ascii="Arial" w:hAnsi="Arial" w:cs="Arial"/>
+          <w:sz w:val="28"/>
+          <w:szCs w:val="28"/>
+        </w:rPr>
+      </w:pPr>
+      <w:r>
+        <w:rPr>
+          <w:rFonts w:ascii="Arial" w:hAnsi="Arial" w:cs="Arial"/>
+          <w:b/>
+          <w:bCs/>
+          <w:sz w:val="28"/>
+          <w:szCs w:val="28"/>
+        </w:rPr>
+        <w:t>4.2 System and Integration Testing</w:t>
+      </w:r>
+      <w:r>
+        <w:rPr>
+          <w:rFonts w:ascii="Arial" w:hAnsi="Arial" w:cs="Arial"/>
+          <w:sz w:val="28"/>
+          <w:szCs w:val="28"/>
+        </w:rPr>
+        <w:t xml:space="preserve"> </w:t>
+      </w:r>
+    </w:p>
+    <w:p>
+      <w:pPr>
+        <w:ind w:left="1440"/>
+        <w:rPr>
+          <w:rFonts w:ascii="Arial" w:hAnsi="Arial" w:cs="Arial"/>
+          <w:b/>
+          <w:bCs/>
+          <w:sz w:val="28"/>
+          <w:szCs w:val="28"/>
+        </w:rPr>
+      </w:pPr>
+      <w:r>
+        <w:rPr>
+          <w:rFonts w:ascii="Arial" w:hAnsi="Arial" w:cs="Arial"/>
+          <w:b/>
+          <w:bCs/>
+          <w:sz w:val="28"/>
+          <w:szCs w:val="28"/>
+        </w:rPr>
+        <w:t>Definition:</w:t>
+      </w:r>
+    </w:p>
+    <w:p>
+      <w:pPr>
+        <w:ind w:left="1440"/>
+        <w:rPr>
+          <w:rFonts w:ascii="Arial" w:hAnsi="Arial" w:cs="Arial"/>
+          <w:sz w:val="28"/>
+          <w:szCs w:val="28"/>
+        </w:rPr>
+      </w:pPr>
+      <w:r>
+        <w:rPr>
+          <w:rFonts w:ascii="Arial" w:hAnsi="Arial" w:cs="Arial"/>
+          <w:sz w:val="28"/>
+          <w:szCs w:val="28"/>
+        </w:rPr>
+        <w:t xml:space="preserve">Does it work on </w:t>
+      </w:r>
+      <w:proofErr w:type="spellStart"/>
+      <w:r>
+        <w:rPr>
+          <w:rFonts w:ascii="Arial" w:hAnsi="Arial" w:cs="Arial"/>
+          <w:sz w:val="28"/>
+          <w:szCs w:val="28"/>
+        </w:rPr>
+        <w:t>dif</w:t>
+      </w:r>
+      <w:proofErr w:type="spellEnd"/>
+      <w:r>
+        <w:rPr>
+          <w:rFonts w:ascii="Arial" w:hAnsi="Arial" w:cs="Arial"/>
+          <w:sz w:val="28"/>
+          <w:szCs w:val="28"/>
+        </w:rPr>
+        <w:t xml:space="preserve"> </w:t>
+      </w:r>
+      <w:proofErr w:type="spellStart"/>
+      <w:r>
+        <w:rPr>
+          <w:rFonts w:ascii="Arial" w:hAnsi="Arial" w:cs="Arial"/>
+          <w:sz w:val="28"/>
+          <w:szCs w:val="28"/>
+        </w:rPr>
+        <w:t>platformz</w:t>
+      </w:r>
+      <w:proofErr w:type="spellEnd"/>
+      <w:r>
+        <w:rPr>
+          <w:rFonts w:ascii="Arial" w:hAnsi="Arial" w:cs="Arial"/>
+          <w:sz w:val="28"/>
+          <w:szCs w:val="28"/>
+        </w:rPr>
+        <w:t xml:space="preserve"> – where might there be potential concern</w:t>
+      </w:r>
+      <w:r>
+        <w:rPr>
+          <w:rFonts w:ascii="Arial" w:hAnsi="Arial" w:cs="Arial"/>
+          <w:sz w:val="28"/>
+          <w:szCs w:val="28"/>
+        </w:rPr>
+        <w:t>/variation.</w:t>
+      </w:r>
+    </w:p>
+    <w:p>
+      <w:pPr>
+        <w:ind w:left="1440"/>
+        <w:rPr>
+          <w:rFonts w:ascii="Arial" w:hAnsi="Arial" w:cs="Arial"/>
+          <w:sz w:val="28"/>
+          <w:szCs w:val="28"/>
+          <w:u w:val="single"/>
+        </w:rPr>
+      </w:pPr>
+      <w:r>
+        <w:rPr>
+          <w:rFonts w:ascii="Arial" w:hAnsi="Arial" w:cs="Arial"/>
+          <w:sz w:val="28"/>
+          <w:szCs w:val="28"/>
+          <w:u w:val="single"/>
+        </w:rPr>
+        <w:t>List what is your understanding of System and Integration Testing for your project.</w:t>
+      </w:r>
+    </w:p>
+    <w:p>
+      <w:pPr>
+        <w:ind w:left="1440"/>
+        <w:rPr>
+          <w:rFonts w:ascii="Arial" w:hAnsi="Arial" w:cs="Arial"/>
+          <w:b/>
+          <w:bCs/>
+          <w:sz w:val="28"/>
+          <w:szCs w:val="28"/>
+        </w:rPr>
+      </w:pPr>
+      <w:r>
+        <w:rPr>
+          <w:rFonts w:ascii="Arial" w:hAnsi="Arial" w:cs="Arial"/>
+          <w:b/>
+          <w:bCs/>
+          <w:sz w:val="28"/>
+          <w:szCs w:val="28"/>
+        </w:rPr>
+        <w:t>Participants:</w:t>
+      </w:r>
+    </w:p>
+    <w:p>
+      <w:pPr>
+        <w:ind w:left="1440"/>
+        <w:rPr>
+          <w:rFonts w:ascii="Arial" w:hAnsi="Arial" w:cs="Arial"/>
+          <w:sz w:val="28"/>
+          <w:szCs w:val="28"/>
+        </w:rPr>
+      </w:pPr>
+      <w:r>
+        <w:rPr>
+          <w:rFonts w:ascii="Arial" w:hAnsi="Arial" w:cs="Arial"/>
+          <w:sz w:val="28"/>
+          <w:szCs w:val="28"/>
+        </w:rPr>
+        <w:t xml:space="preserve">Niall Rogers </w:t>
+      </w:r>
+      <w:r>
+        <w:rPr>
+          <w:rFonts w:ascii="Arial" w:hAnsi="Arial" w:cs="Arial"/>
+          <w:sz w:val="28"/>
+          <w:szCs w:val="28"/>
+        </w:rPr>
+        <w:t>– Senior</w:t>
+      </w:r>
+      <w:r>
+        <w:rPr>
+          <w:rFonts w:ascii="Arial" w:hAnsi="Arial" w:cs="Arial"/>
+          <w:sz w:val="28"/>
+          <w:szCs w:val="28"/>
+        </w:rPr>
+        <w:t xml:space="preserve"> Systems and Integration Tester</w:t>
+      </w:r>
+    </w:p>
+    <w:p>
+      <w:pPr>
+        <w:ind w:left="1440"/>
+        <w:rPr>
+          <w:rFonts w:ascii="Arial" w:hAnsi="Arial" w:cs="Arial"/>
+          <w:sz w:val="28"/>
+          <w:szCs w:val="28"/>
+        </w:rPr>
+      </w:pPr>
+      <w:r>
+        <w:rPr>
+          <w:rFonts w:ascii="Arial" w:hAnsi="Arial" w:cs="Arial"/>
+          <w:sz w:val="28"/>
+          <w:szCs w:val="28"/>
+        </w:rPr>
+        <w:t xml:space="preserve">Sean Paul </w:t>
+      </w:r>
+      <w:r>
+        <w:rPr>
+          <w:rFonts w:ascii="Arial" w:hAnsi="Arial" w:cs="Arial"/>
+          <w:sz w:val="28"/>
+          <w:szCs w:val="28"/>
+        </w:rPr>
+        <w:t>–</w:t>
+      </w:r>
+      <w:r>
+        <w:rPr>
+          <w:rFonts w:ascii="Arial" w:hAnsi="Arial" w:cs="Arial"/>
+          <w:sz w:val="28"/>
+          <w:szCs w:val="28"/>
+        </w:rPr>
+        <w:t xml:space="preserve"> Junior</w:t>
+      </w:r>
+      <w:r>
+        <w:rPr>
+          <w:rFonts w:ascii="Arial" w:hAnsi="Arial" w:cs="Arial"/>
+          <w:sz w:val="28"/>
+          <w:szCs w:val="28"/>
+        </w:rPr>
+        <w:t xml:space="preserve"> </w:t>
+      </w:r>
+      <w:r>
+        <w:rPr>
+          <w:rFonts w:ascii="Arial" w:hAnsi="Arial" w:cs="Arial"/>
+          <w:sz w:val="28"/>
+          <w:szCs w:val="28"/>
+        </w:rPr>
+        <w:t>Systems and Integration Tester</w:t>
+      </w:r>
+    </w:p>
+    <w:p>
+      <w:pPr>
+        <w:rPr>
+          <w:rFonts w:ascii="Arial" w:hAnsi="Arial" w:cs="Arial"/>
+          <w:sz w:val="28"/>
+          <w:szCs w:val="28"/>
+        </w:rPr>
+      </w:pPr>
+    </w:p>
+    <w:p>
+      <w:pPr>
+        <w:ind w:left="1440"/>
+        <w:rPr>
+          <w:rFonts w:ascii="Arial" w:hAnsi="Arial" w:cs="Arial"/>
+          <w:b/>
+          <w:bCs/>
+          <w:sz w:val="28"/>
+          <w:szCs w:val="28"/>
+        </w:rPr>
+      </w:pPr>
+      <w:r>
+        <w:rPr>
+          <w:rFonts w:ascii="Arial" w:hAnsi="Arial" w:cs="Arial"/>
+          <w:b/>
+          <w:bCs/>
+          <w:sz w:val="28"/>
+          <w:szCs w:val="28"/>
+        </w:rPr>
+        <w:t>Methodology:</w:t>
+      </w:r>
+    </w:p>
+    <w:p>
+      <w:pPr>
+        <w:ind w:left="1440"/>
+        <w:rPr>
+          <w:rFonts w:ascii="Arial" w:hAnsi="Arial" w:cs="Arial"/>
+          <w:sz w:val="28"/>
+          <w:szCs w:val="28"/>
+        </w:rPr>
+      </w:pPr>
+      <w:r>
+        <w:rPr>
+          <w:rFonts w:ascii="Arial" w:hAnsi="Arial" w:cs="Arial"/>
+          <w:sz w:val="28"/>
+          <w:szCs w:val="28"/>
+        </w:rPr>
+        <w:t>Describe how System &amp; Integration testing will be conducted, including a description of tests to be carried out who will write the test scripts for the unit testing, what would be sequence of events of System &amp; Integration Testing, and how will the testing activity take place?</w:t>
+      </w:r>
+    </w:p>
+    <w:p>
+      <w:pPr>
+        <w:ind w:left="720"/>
+        <w:rPr>
+          <w:rFonts w:ascii="Arial" w:hAnsi="Arial" w:cs="Arial"/>
+          <w:sz w:val="28"/>
+          <w:szCs w:val="28"/>
+        </w:rPr>
+      </w:pPr>
+    </w:p>
+    <w:p>
+      <w:pPr>
+        <w:ind w:left="720"/>
+        <w:rPr>
+          <w:rFonts w:ascii="Arial" w:hAnsi="Arial" w:cs="Arial"/>
+          <w:sz w:val="28"/>
+          <w:szCs w:val="28"/>
+        </w:rPr>
+      </w:pPr>
+      <w:r>
+        <w:rPr>
+          <w:rFonts w:ascii="Arial" w:hAnsi="Arial" w:cs="Arial"/>
+          <w:b/>
+          <w:bCs/>
+          <w:sz w:val="28"/>
+          <w:szCs w:val="28"/>
+        </w:rPr>
+        <w:t>4.3 Performance and Stress Testing</w:t>
+      </w:r>
+      <w:r>
+        <w:rPr>
+          <w:rFonts w:ascii="Arial" w:hAnsi="Arial" w:cs="Arial"/>
+          <w:sz w:val="28"/>
+          <w:szCs w:val="28"/>
+        </w:rPr>
+        <w:t xml:space="preserve"> </w:t>
+      </w:r>
+    </w:p>
+    <w:p>
+      <w:pPr>
+        <w:ind w:left="1440"/>
+        <w:rPr>
+          <w:rFonts w:ascii="Arial" w:hAnsi="Arial" w:cs="Arial"/>
+          <w:b/>
+          <w:bCs/>
+          <w:sz w:val="28"/>
+          <w:szCs w:val="28"/>
+        </w:rPr>
+      </w:pPr>
+      <w:r>
+        <w:rPr>
+          <w:rFonts w:ascii="Arial" w:hAnsi="Arial" w:cs="Arial"/>
+          <w:b/>
+          <w:bCs/>
+          <w:sz w:val="28"/>
+          <w:szCs w:val="28"/>
+        </w:rPr>
+        <w:t>Definition:</w:t>
+      </w:r>
+    </w:p>
+    <w:p>
+      <w:pPr>
+        <w:ind w:left="1440"/>
+        <w:rPr>
+          <w:rFonts w:ascii="Arial" w:hAnsi="Arial" w:cs="Arial"/>
+          <w:sz w:val="28"/>
+          <w:szCs w:val="28"/>
+        </w:rPr>
+      </w:pPr>
+      <w:r>
+        <w:rPr>
+          <w:rFonts w:ascii="Arial" w:hAnsi="Arial" w:cs="Arial"/>
+          <w:sz w:val="28"/>
+          <w:szCs w:val="28"/>
+        </w:rPr>
+        <w:t xml:space="preserve">List what is your understanding of Stress Testing for your project. </w:t>
+      </w:r>
+    </w:p>
+    <w:p>
+      <w:pPr>
+        <w:ind w:left="1440"/>
+        <w:rPr>
+          <w:rFonts w:ascii="Arial" w:hAnsi="Arial" w:cs="Arial"/>
+          <w:sz w:val="28"/>
+          <w:szCs w:val="28"/>
+        </w:rPr>
+      </w:pPr>
+      <w:r>
+        <w:rPr>
+          <w:rFonts w:ascii="Arial" w:hAnsi="Arial" w:cs="Arial"/>
+          <w:b/>
+          <w:bCs/>
+          <w:sz w:val="28"/>
+          <w:szCs w:val="28"/>
+        </w:rPr>
+        <w:lastRenderedPageBreak/>
+        <w:t>Participants:</w:t>
+      </w:r>
+      <w:r>
+        <w:rPr>
+          <w:rFonts w:ascii="Arial" w:hAnsi="Arial" w:cs="Arial"/>
+          <w:sz w:val="28"/>
+          <w:szCs w:val="28"/>
+        </w:rPr>
+        <w:t xml:space="preserve"> Who will be conducting Stress Testing on your project? List the individuals that will be responsible for this activity. </w:t>
+      </w:r>
+    </w:p>
+    <w:p>
+      <w:pPr>
+        <w:ind w:left="1440"/>
+        <w:rPr>
+          <w:rFonts w:ascii="Arial" w:hAnsi="Arial" w:cs="Arial"/>
+          <w:b/>
+          <w:bCs/>
+          <w:sz w:val="28"/>
+          <w:szCs w:val="28"/>
+        </w:rPr>
+      </w:pPr>
+      <w:r>
+        <w:rPr>
+          <w:rFonts w:ascii="Arial" w:hAnsi="Arial" w:cs="Arial"/>
+          <w:b/>
+          <w:bCs/>
+          <w:sz w:val="28"/>
+          <w:szCs w:val="28"/>
+        </w:rPr>
+        <w:t>Methodology:</w:t>
+      </w:r>
+    </w:p>
+    <w:p>
+      <w:pPr>
+        <w:ind w:left="1440"/>
+        <w:rPr>
+          <w:rFonts w:ascii="Arial" w:hAnsi="Arial" w:cs="Arial"/>
+          <w:sz w:val="28"/>
+          <w:szCs w:val="28"/>
+        </w:rPr>
+      </w:pPr>
+      <w:r>
+        <w:rPr>
+          <w:rFonts w:ascii="Arial" w:hAnsi="Arial" w:cs="Arial"/>
+          <w:sz w:val="28"/>
+          <w:szCs w:val="28"/>
+        </w:rPr>
+        <w:t xml:space="preserve">Describe how Performance &amp; Stress testing will be conducted, including a description of tests to be carried </w:t>
+      </w:r>
+      <w:proofErr w:type="spellStart"/>
+      <w:r>
+        <w:rPr>
+          <w:rFonts w:ascii="Arial" w:hAnsi="Arial" w:cs="Arial"/>
+          <w:sz w:val="28"/>
+          <w:szCs w:val="28"/>
+        </w:rPr>
+        <w:t>outWho</w:t>
+      </w:r>
+      <w:proofErr w:type="spellEnd"/>
+      <w:r>
+        <w:rPr>
+          <w:rFonts w:ascii="Arial" w:hAnsi="Arial" w:cs="Arial"/>
+          <w:sz w:val="28"/>
+          <w:szCs w:val="28"/>
+        </w:rPr>
+        <w:t xml:space="preserve"> will write the test scripts for the testing, what would be sequence of events of Performance &amp; Stress Testing, and how will the testing activity take place?</w:t>
+      </w:r>
+    </w:p>
+    <w:p>
+      <w:pPr>
+        <w:ind w:left="720"/>
+        <w:rPr>
+          <w:rFonts w:ascii="Arial" w:hAnsi="Arial" w:cs="Arial"/>
+          <w:sz w:val="28"/>
+          <w:szCs w:val="28"/>
+        </w:rPr>
+      </w:pPr>
+    </w:p>
+    <w:p>
+      <w:pPr>
+        <w:ind w:left="720"/>
+        <w:rPr>
+          <w:rFonts w:ascii="Arial" w:hAnsi="Arial" w:cs="Arial"/>
+          <w:sz w:val="28"/>
+          <w:szCs w:val="28"/>
+        </w:rPr>
+      </w:pPr>
+      <w:r>
+        <w:rPr>
+          <w:rFonts w:ascii="Arial" w:hAnsi="Arial" w:cs="Arial"/>
+          <w:b/>
+          <w:bCs/>
+          <w:sz w:val="28"/>
+          <w:szCs w:val="28"/>
+        </w:rPr>
+        <w:t>4.4 User Acceptance Testing</w:t>
+      </w:r>
+      <w:r>
+        <w:rPr>
+          <w:rFonts w:ascii="Arial" w:hAnsi="Arial" w:cs="Arial"/>
+          <w:sz w:val="28"/>
+          <w:szCs w:val="28"/>
+        </w:rPr>
+        <w:t xml:space="preserve"> </w:t>
+      </w:r>
+    </w:p>
+    <w:p>
+      <w:pPr>
+        <w:ind w:left="1440"/>
+        <w:rPr>
+          <w:rFonts w:ascii="Arial" w:hAnsi="Arial" w:cs="Arial"/>
+          <w:b/>
+          <w:bCs/>
+          <w:sz w:val="28"/>
+          <w:szCs w:val="28"/>
+        </w:rPr>
+      </w:pPr>
+      <w:r>
+        <w:rPr>
+          <w:rFonts w:ascii="Arial" w:hAnsi="Arial" w:cs="Arial"/>
+          <w:b/>
+          <w:bCs/>
+          <w:sz w:val="28"/>
+          <w:szCs w:val="28"/>
+        </w:rPr>
+        <w:t>Definition:</w:t>
+      </w:r>
+    </w:p>
+    <w:p>
+      <w:pPr>
+        <w:ind w:left="1440"/>
+        <w:rPr>
+          <w:rFonts w:ascii="Arial" w:hAnsi="Arial" w:cs="Arial"/>
+          <w:sz w:val="28"/>
+          <w:szCs w:val="28"/>
+        </w:rPr>
+      </w:pPr>
+      <w:r>
+        <w:rPr>
+          <w:rFonts w:ascii="Arial" w:hAnsi="Arial" w:cs="Arial"/>
+          <w:sz w:val="28"/>
+          <w:szCs w:val="28"/>
+        </w:rPr>
+        <w:t>The purpose of acceptance test is to confirm that the system is ready for operational use. During acceptance test, end-users (customers) of the system compare the system to its initial requirements.</w:t>
+      </w:r>
+      <w:r>
+        <w:rPr>
+          <w:rFonts w:ascii="Arial" w:hAnsi="Arial" w:cs="Arial"/>
+          <w:sz w:val="28"/>
+          <w:szCs w:val="28"/>
+        </w:rPr>
+        <w:t xml:space="preserve"> Users, timeframe, how their feedback is collated </w:t>
+      </w:r>
+      <w:proofErr w:type="spellStart"/>
+      <w:r>
+        <w:rPr>
+          <w:rFonts w:ascii="Arial" w:hAnsi="Arial" w:cs="Arial"/>
+          <w:sz w:val="28"/>
+          <w:szCs w:val="28"/>
+        </w:rPr>
+        <w:t>andanaly</w:t>
+      </w:r>
+      <w:proofErr w:type="spellEnd"/>
+      <w:r>
+        <w:rPr>
+          <w:rFonts w:ascii="Arial" w:hAnsi="Arial" w:cs="Arial"/>
+          <w:sz w:val="28"/>
+          <w:szCs w:val="28"/>
+        </w:rPr>
+        <w:t>.</w:t>
+      </w:r>
+      <w:r>
+        <w:rPr>
+          <w:rFonts w:ascii="Arial" w:hAnsi="Arial" w:cs="Arial"/>
+          <w:sz w:val="28"/>
+          <w:szCs w:val="28"/>
+        </w:rPr>
+        <w:t xml:space="preserve"> </w:t>
+      </w:r>
+    </w:p>
+    <w:p>
+      <w:pPr>
+        <w:ind w:left="1440"/>
+        <w:rPr>
+          <w:rFonts w:ascii="Arial" w:hAnsi="Arial" w:cs="Arial"/>
+          <w:b/>
+          <w:bCs/>
+          <w:sz w:val="28"/>
+          <w:szCs w:val="28"/>
+        </w:rPr>
+      </w:pPr>
+      <w:r>
+        <w:rPr>
+          <w:rFonts w:ascii="Arial" w:hAnsi="Arial" w:cs="Arial"/>
+          <w:b/>
+          <w:bCs/>
+          <w:sz w:val="28"/>
+          <w:szCs w:val="28"/>
+        </w:rPr>
+        <w:t>Participants:</w:t>
+      </w:r>
+      <w:r>
+        <w:rPr>
+          <w:rFonts w:ascii="Arial" w:hAnsi="Arial" w:cs="Arial"/>
+          <w:b/>
+          <w:bCs/>
+          <w:sz w:val="28"/>
+          <w:szCs w:val="28"/>
+        </w:rPr>
+        <w:t xml:space="preserve"> </w:t>
+      </w:r>
+      <w:r>
+        <w:rPr>
+          <w:rFonts w:ascii="Arial" w:hAnsi="Arial" w:cs="Arial"/>
+          <w:sz w:val="28"/>
+          <w:szCs w:val="28"/>
+        </w:rPr>
+        <w:t>(</w:t>
+      </w:r>
+      <w:r>
+        <w:rPr>
+          <w:rFonts w:ascii="Arial" w:hAnsi="Arial" w:cs="Arial"/>
+          <w:sz w:val="28"/>
+          <w:szCs w:val="28"/>
+        </w:rPr>
+        <w:t>Closed test with a selected group of people who fit the target market</w:t>
+      </w:r>
+      <w:r>
+        <w:rPr>
+          <w:rFonts w:ascii="Arial" w:hAnsi="Arial" w:cs="Arial"/>
+          <w:sz w:val="28"/>
+          <w:szCs w:val="28"/>
+        </w:rPr>
+        <w:t>)</w:t>
+      </w:r>
+    </w:p>
+    <w:p>
+      <w:pPr>
+        <w:ind w:left="1440"/>
+        <w:rPr>
+          <w:rFonts w:ascii="Arial" w:hAnsi="Arial" w:cs="Arial"/>
+          <w:sz w:val="28"/>
+          <w:szCs w:val="28"/>
+          <w:u w:val="single"/>
+        </w:rPr>
+      </w:pPr>
+      <w:r>
+        <w:rPr>
+          <w:rFonts w:ascii="Arial" w:hAnsi="Arial" w:cs="Arial"/>
+          <w:sz w:val="28"/>
+          <w:szCs w:val="28"/>
+          <w:u w:val="single"/>
+        </w:rPr>
+        <w:t xml:space="preserve">Who will be responsible for User Acceptance Testing? List the individuals' names and responsibility. </w:t>
+      </w:r>
+    </w:p>
+    <w:p>
+      <w:pPr>
+        <w:ind w:left="1440"/>
+        <w:rPr>
+          <w:rFonts w:ascii="Arial" w:hAnsi="Arial" w:cs="Arial"/>
+          <w:b/>
+          <w:bCs/>
+          <w:sz w:val="28"/>
+          <w:szCs w:val="28"/>
+        </w:rPr>
+      </w:pPr>
+      <w:r>
+        <w:rPr>
+          <w:rFonts w:ascii="Arial" w:hAnsi="Arial" w:cs="Arial"/>
+          <w:b/>
+          <w:bCs/>
+          <w:sz w:val="28"/>
+          <w:szCs w:val="28"/>
+        </w:rPr>
+        <w:t>Methodology:</w:t>
+      </w:r>
+    </w:p>
+    <w:p>
+      <w:pPr>
+        <w:ind w:left="1440"/>
+        <w:rPr>
+          <w:rFonts w:ascii="Arial" w:hAnsi="Arial" w:cs="Arial"/>
+          <w:sz w:val="28"/>
+          <w:szCs w:val="28"/>
+        </w:rPr>
+      </w:pPr>
+      <w:r>
+        <w:rPr>
+          <w:rFonts w:ascii="Arial" w:hAnsi="Arial" w:cs="Arial"/>
+          <w:sz w:val="28"/>
+          <w:szCs w:val="28"/>
+        </w:rPr>
         <w:t>Describe how the User Acceptance testing will be conducted, including a description of tests to be carried out</w:t>
       </w:r>
       <w:r>
@@ -2409,6 +2625,7 @@
           <w:sz w:val="28"/>
           <w:szCs w:val="28"/>
         </w:rPr>
+        <w:lastRenderedPageBreak/>
         <w:t>Regression testing is the selective retesting of a system or component to verify that modifications have not caused unintended effects and that the system or component still works as specified in the requirements.</w:t>
       </w:r>
     </w:p>
@@ -2656,59 +2873,156 @@
           <w:szCs w:val="29"/>
           <w:lang w:eastAsia="en-GB"/>
         </w:rPr>
+        <w:t>6.0 CONTROL PROCEDURES</w:t>
+      </w:r>
+    </w:p>
+    <w:p>
+      <w:pPr>
+        <w:ind w:left="720"/>
+        <w:rPr>
+          <w:rFonts w:ascii="Arial" w:eastAsia="Times New Roman" w:hAnsi="Arial" w:cs="Arial"/>
+          <w:b/>
+          <w:bCs/>
+          <w:sz w:val="29"/>
+          <w:szCs w:val="29"/>
+          <w:lang w:eastAsia="en-GB"/>
+        </w:rPr>
+      </w:pPr>
+    </w:p>
+    <w:p>
+      <w:pPr>
+        <w:ind w:left="720"/>
+        <w:rPr>
+          <w:rFonts w:ascii="Arial" w:eastAsia="Times New Roman" w:hAnsi="Arial" w:cs="Arial"/>
+          <w:sz w:val="29"/>
+          <w:szCs w:val="29"/>
+          <w:lang w:eastAsia="en-GB"/>
+        </w:rPr>
+      </w:pPr>
+      <w:r>
+        <w:rPr>
+          <w:rFonts w:ascii="Arial" w:eastAsia="Times New Roman" w:hAnsi="Arial" w:cs="Arial"/>
+          <w:b/>
+          <w:bCs/>
+          <w:sz w:val="29"/>
+          <w:szCs w:val="29"/>
+          <w:lang w:eastAsia="en-GB"/>
+        </w:rPr>
+        <w:t>Problem Reporting:</w:t>
+      </w:r>
+    </w:p>
+    <w:p>
+      <w:pPr>
+        <w:ind w:left="720"/>
+        <w:rPr>
+          <w:rFonts w:ascii="Arial" w:eastAsia="Times New Roman" w:hAnsi="Arial" w:cs="Arial"/>
+          <w:sz w:val="29"/>
+          <w:szCs w:val="29"/>
+          <w:u w:val="single"/>
+          <w:lang w:eastAsia="en-GB"/>
+        </w:rPr>
+      </w:pPr>
+      <w:r>
+        <w:rPr>
+          <w:rFonts w:ascii="Arial" w:eastAsia="Times New Roman" w:hAnsi="Arial" w:cs="Arial"/>
+          <w:sz w:val="29"/>
+          <w:szCs w:val="29"/>
+          <w:lang w:eastAsia="en-GB"/>
+        </w:rPr>
+        <w:t>Escalation process: Tester -&gt; manger -&gt; dev team -&gt; testers</w:t>
+      </w:r>
+      <w:r>
+        <w:rPr>
+          <w:rFonts w:ascii="Arial" w:eastAsia="Times New Roman" w:hAnsi="Arial" w:cs="Arial"/>
+          <w:sz w:val="29"/>
+          <w:szCs w:val="29"/>
+          <w:lang w:eastAsia="en-GB"/>
+        </w:rPr>
+        <w:t xml:space="preserve">. With feedback/surveys at each stage. </w:t>
+      </w:r>
+      <w:r>
+        <w:rPr>
+          <w:rFonts w:ascii="Arial" w:eastAsia="Times New Roman" w:hAnsi="Arial" w:cs="Arial"/>
+          <w:sz w:val="29"/>
+          <w:szCs w:val="29"/>
+          <w:u w:val="single"/>
+          <w:lang w:eastAsia="en-GB"/>
+        </w:rPr>
+        <w:t xml:space="preserve">Document the procedures to follow when an incident is encountered during the testing process. If a standard form is going to be used, attach a blank copy as an "Appendix" to the Test Plan. In the event you are using an automated incident logging system, write those procedures in this section. </w:t>
+      </w:r>
+    </w:p>
+    <w:p>
+      <w:pPr>
+        <w:ind w:left="720"/>
+        <w:rPr>
+          <w:rFonts w:ascii="Arial" w:eastAsia="Times New Roman" w:hAnsi="Arial" w:cs="Arial"/>
+          <w:sz w:val="29"/>
+          <w:szCs w:val="29"/>
+          <w:lang w:eastAsia="en-GB"/>
+        </w:rPr>
+      </w:pPr>
+      <w:r>
+        <w:rPr>
+          <w:rFonts w:ascii="Arial" w:eastAsia="Times New Roman" w:hAnsi="Arial" w:cs="Arial"/>
+          <w:b/>
+          <w:bCs/>
+          <w:sz w:val="29"/>
+          <w:szCs w:val="29"/>
+          <w:lang w:eastAsia="en-GB"/>
+        </w:rPr>
+        <w:t>Change Requests:</w:t>
+      </w:r>
+      <w:r>
+        <w:rPr>
+          <w:rFonts w:ascii="Arial" w:eastAsia="Times New Roman" w:hAnsi="Arial" w:cs="Arial"/>
+          <w:sz w:val="29"/>
+          <w:szCs w:val="29"/>
+          <w:lang w:eastAsia="en-GB"/>
+        </w:rPr>
+        <w:t xml:space="preserve"> </w:t>
+      </w:r>
+    </w:p>
+    <w:p>
+      <w:pPr>
+        <w:ind w:left="720"/>
+        <w:rPr>
+          <w:rFonts w:ascii="Arial" w:eastAsia="Times New Roman" w:hAnsi="Arial" w:cs="Arial"/>
+          <w:sz w:val="29"/>
+          <w:szCs w:val="29"/>
+          <w:lang w:eastAsia="en-GB"/>
+        </w:rPr>
+      </w:pPr>
+      <w:r>
+        <w:rPr>
+          <w:rFonts w:ascii="Arial" w:eastAsia="Times New Roman" w:hAnsi="Arial" w:cs="Arial"/>
+          <w:sz w:val="29"/>
+          <w:szCs w:val="29"/>
+          <w:lang w:eastAsia="en-GB"/>
+        </w:rPr>
         <w:lastRenderedPageBreak/>
-        <w:t>6.0 CONTROL PROCEDURES</w:t>
-      </w:r>
-    </w:p>
-    <w:p>
-      <w:pPr>
-        <w:ind w:left="720"/>
-        <w:rPr>
-          <w:rFonts w:ascii="Arial" w:eastAsia="Times New Roman" w:hAnsi="Arial" w:cs="Arial"/>
-          <w:b/>
-          <w:bCs/>
-          <w:sz w:val="29"/>
-          <w:szCs w:val="29"/>
-          <w:lang w:eastAsia="en-GB"/>
-        </w:rPr>
-      </w:pPr>
-    </w:p>
-    <w:p>
-      <w:pPr>
-        <w:ind w:left="720"/>
-        <w:rPr>
-          <w:rFonts w:ascii="Arial" w:eastAsia="Times New Roman" w:hAnsi="Arial" w:cs="Arial"/>
-          <w:sz w:val="29"/>
-          <w:szCs w:val="29"/>
-          <w:lang w:eastAsia="en-GB"/>
-        </w:rPr>
-      </w:pPr>
-      <w:r>
-        <w:rPr>
-          <w:rFonts w:ascii="Arial" w:eastAsia="Times New Roman" w:hAnsi="Arial" w:cs="Arial"/>
-          <w:b/>
-          <w:bCs/>
-          <w:sz w:val="29"/>
-          <w:szCs w:val="29"/>
-          <w:lang w:eastAsia="en-GB"/>
-        </w:rPr>
-        <w:t>Problem Reporting</w:t>
-      </w:r>
-      <w:r>
-        <w:rPr>
-          <w:rFonts w:ascii="Arial" w:eastAsia="Times New Roman" w:hAnsi="Arial" w:cs="Arial"/>
-          <w:b/>
-          <w:bCs/>
-          <w:sz w:val="29"/>
-          <w:szCs w:val="29"/>
-          <w:lang w:eastAsia="en-GB"/>
-        </w:rPr>
-        <w:t>:</w:t>
-      </w:r>
-    </w:p>
-    <w:p>
-      <w:pPr>
-        <w:ind w:left="720"/>
+        <w:t xml:space="preserve">Any testers can raise a change request which may include changing features, functionality, structure etc. Manager signs off. Discuss changes, </w:t>
+      </w:r>
+      <w:proofErr w:type="gramStart"/>
+      <w:r>
+        <w:rPr>
+          <w:rFonts w:ascii="Arial" w:eastAsia="Times New Roman" w:hAnsi="Arial" w:cs="Arial"/>
+          <w:sz w:val="29"/>
+          <w:szCs w:val="29"/>
+          <w:lang w:eastAsia="en-GB"/>
+        </w:rPr>
+        <w:t>asses</w:t>
+      </w:r>
+      <w:proofErr w:type="gramEnd"/>
+      <w:r>
+        <w:rPr>
+          <w:rFonts w:ascii="Arial" w:eastAsia="Times New Roman" w:hAnsi="Arial" w:cs="Arial"/>
+          <w:sz w:val="29"/>
+          <w:szCs w:val="29"/>
+          <w:lang w:eastAsia="en-GB"/>
+        </w:rPr>
+        <w:t xml:space="preserve"> benefits, change and cost etc. </w:t>
+      </w:r>
+      <w:r>
         <w:rPr>
           <w:rFonts w:ascii="Arial" w:eastAsia="Times New Roman" w:hAnsi="Arial" w:cs="Arial"/>
           <w:sz w:val="29"/>
@@ -2716,24 +3030,7 @@
           <w:u w:val="single"/>
           <w:lang w:eastAsia="en-GB"/>
         </w:rPr>
-      </w:pPr>
-      <w:r>
-        <w:rPr>
-          <w:rFonts w:ascii="Arial" w:eastAsia="Times New Roman" w:hAnsi="Arial" w:cs="Arial"/>
-          <w:sz w:val="29"/>
-          <w:szCs w:val="29"/>
-          <w:lang w:eastAsia="en-GB"/>
-        </w:rPr>
-        <w:t>Escalation process: Tester -&gt; manger -&gt; dev team -&gt; testers</w:t>
-      </w:r>
-      <w:r>
-        <w:rPr>
-          <w:rFonts w:ascii="Arial" w:eastAsia="Times New Roman" w:hAnsi="Arial" w:cs="Arial"/>
-          <w:sz w:val="29"/>
-          <w:szCs w:val="29"/>
-          <w:lang w:eastAsia="en-GB"/>
-        </w:rPr>
-        <w:t xml:space="preserve">. With feedback/surveys at each stage. </w:t>
+        <w:t xml:space="preserve">Document the process of modifications to the software. Identify who will sign off on the changes </w:t>
       </w:r>
       <w:r>
         <w:rPr>
@@ -2743,177 +3040,223 @@
           <w:u w:val="single"/>
           <w:lang w:eastAsia="en-GB"/>
         </w:rPr>
-        <w:t xml:space="preserve">Document the procedures to follow when an incident is encountered during the testing process. If a standard form is going to be used, attach a blank copy as an "Appendix" to the Test Plan. In the event you are using an automated incident logging system, write those procedures in this section. </w:t>
-      </w:r>
-    </w:p>
-    <w:p>
-      <w:pPr>
-        <w:ind w:left="720"/>
-        <w:rPr>
-          <w:rFonts w:ascii="Arial" w:eastAsia="Times New Roman" w:hAnsi="Arial" w:cs="Arial"/>
-          <w:sz w:val="29"/>
-          <w:szCs w:val="29"/>
-          <w:lang w:eastAsia="en-GB"/>
-        </w:rPr>
-      </w:pPr>
-      <w:r>
-        <w:rPr>
-          <w:rFonts w:ascii="Arial" w:eastAsia="Times New Roman" w:hAnsi="Arial" w:cs="Arial"/>
-          <w:b/>
-          <w:bCs/>
-          <w:sz w:val="29"/>
-          <w:szCs w:val="29"/>
-          <w:lang w:eastAsia="en-GB"/>
-        </w:rPr>
-        <w:t>Change Requests</w:t>
-      </w:r>
-      <w:r>
-        <w:rPr>
-          <w:rFonts w:ascii="Arial" w:eastAsia="Times New Roman" w:hAnsi="Arial" w:cs="Arial"/>
-          <w:b/>
-          <w:bCs/>
-          <w:sz w:val="29"/>
-          <w:szCs w:val="29"/>
-          <w:lang w:eastAsia="en-GB"/>
-        </w:rPr>
-        <w:t>:</w:t>
-      </w:r>
-      <w:r>
-        <w:rPr>
-          <w:rFonts w:ascii="Arial" w:eastAsia="Times New Roman" w:hAnsi="Arial" w:cs="Arial"/>
-          <w:sz w:val="29"/>
-          <w:szCs w:val="29"/>
-          <w:lang w:eastAsia="en-GB"/>
+        <w:t>(</w:t>
+      </w:r>
+      <w:proofErr w:type="spellStart"/>
+      <w:r>
+        <w:rPr>
+          <w:rFonts w:ascii="Arial" w:eastAsia="Times New Roman" w:hAnsi="Arial" w:cs="Arial"/>
+          <w:sz w:val="29"/>
+          <w:szCs w:val="29"/>
+          <w:u w:val="single"/>
+          <w:lang w:eastAsia="en-GB"/>
+        </w:rPr>
+        <w:t>proj</w:t>
+      </w:r>
+      <w:proofErr w:type="spellEnd"/>
+      <w:r>
+        <w:rPr>
+          <w:rFonts w:ascii="Arial" w:eastAsia="Times New Roman" w:hAnsi="Arial" w:cs="Arial"/>
+          <w:sz w:val="29"/>
+          <w:szCs w:val="29"/>
+          <w:u w:val="single"/>
+          <w:lang w:eastAsia="en-GB"/>
+        </w:rPr>
+        <w:t xml:space="preserve"> manager) </w:t>
+      </w:r>
+      <w:r>
+        <w:rPr>
+          <w:rFonts w:ascii="Arial" w:eastAsia="Times New Roman" w:hAnsi="Arial" w:cs="Arial"/>
+          <w:sz w:val="29"/>
+          <w:szCs w:val="29"/>
+          <w:u w:val="single"/>
+          <w:lang w:eastAsia="en-GB"/>
+        </w:rPr>
+        <w:t>and what would be the criteria for including the changes to the current product. If the changes will affect existing programs, these modules need to be identified.</w:t>
+      </w:r>
+    </w:p>
+    <w:p>
+      <w:pPr>
+        <w:rPr>
+          <w:rFonts w:ascii="Arial" w:eastAsia="Times New Roman" w:hAnsi="Arial" w:cs="Arial"/>
+          <w:sz w:val="29"/>
+          <w:szCs w:val="29"/>
+          <w:lang w:eastAsia="en-GB"/>
+        </w:rPr>
+      </w:pPr>
+    </w:p>
+    <w:p>
+      <w:pPr>
+        <w:rPr>
+          <w:rFonts w:ascii="Arial" w:hAnsi="Arial" w:cs="Arial"/>
+          <w:b/>
+          <w:bCs/>
+          <w:sz w:val="29"/>
+          <w:szCs w:val="29"/>
+        </w:rPr>
+      </w:pPr>
+      <w:r>
+        <w:rPr>
+          <w:rFonts w:ascii="Arial" w:hAnsi="Arial" w:cs="Arial"/>
+          <w:b/>
+          <w:bCs/>
+          <w:sz w:val="29"/>
+          <w:szCs w:val="29"/>
+        </w:rPr>
+        <w:t>7.0 FEATURES TO BE TESTED</w:t>
+      </w:r>
+    </w:p>
+    <w:p>
+      <w:pPr>
+        <w:rPr>
+          <w:rFonts w:ascii="Arial" w:hAnsi="Arial" w:cs="Arial"/>
+          <w:sz w:val="29"/>
+          <w:szCs w:val="29"/>
+        </w:rPr>
+      </w:pPr>
+      <w:r>
+        <w:rPr>
+          <w:rFonts w:ascii="Arial" w:hAnsi="Arial" w:cs="Arial"/>
+          <w:sz w:val="29"/>
+          <w:szCs w:val="29"/>
+        </w:rPr>
+        <w:t xml:space="preserve">Identify all software features and combinations of software features that will be tested. </w:t>
+      </w:r>
+    </w:p>
+    <w:p>
+      <w:pPr>
+        <w:rPr>
+          <w:rFonts w:ascii="Arial" w:hAnsi="Arial" w:cs="Arial"/>
+          <w:b/>
+          <w:bCs/>
+          <w:sz w:val="29"/>
+          <w:szCs w:val="29"/>
+        </w:rPr>
+      </w:pPr>
+    </w:p>
+    <w:p>
+      <w:pPr>
+        <w:rPr>
+          <w:rFonts w:ascii="Arial" w:hAnsi="Arial" w:cs="Arial"/>
+          <w:sz w:val="29"/>
+          <w:szCs w:val="29"/>
+        </w:rPr>
+      </w:pPr>
+      <w:r>
+        <w:rPr>
+          <w:rFonts w:ascii="Arial" w:hAnsi="Arial" w:cs="Arial"/>
+          <w:b/>
+          <w:bCs/>
+          <w:sz w:val="29"/>
+          <w:szCs w:val="29"/>
+        </w:rPr>
+        <w:t>8.0 FEATURES NOT TO BE TESTED</w:t>
+      </w:r>
+      <w:r>
+        <w:rPr>
+          <w:rFonts w:ascii="Arial" w:hAnsi="Arial" w:cs="Arial"/>
+          <w:sz w:val="29"/>
+          <w:szCs w:val="29"/>
         </w:rPr>
         <w:t xml:space="preserve"> </w:t>
       </w:r>
     </w:p>
     <w:p>
       <w:pPr>
-        <w:ind w:left="720"/>
-        <w:rPr>
-          <w:rFonts w:ascii="Arial" w:eastAsia="Times New Roman" w:hAnsi="Arial" w:cs="Arial"/>
-          <w:sz w:val="29"/>
-          <w:szCs w:val="29"/>
-          <w:lang w:eastAsia="en-GB"/>
-        </w:rPr>
-      </w:pPr>
-      <w:r>
-        <w:rPr>
-          <w:rFonts w:ascii="Arial" w:eastAsia="Times New Roman" w:hAnsi="Arial" w:cs="Arial"/>
-          <w:sz w:val="29"/>
-          <w:szCs w:val="29"/>
-          <w:lang w:eastAsia="en-GB"/>
-        </w:rPr>
-        <w:t xml:space="preserve">Any testers can raise a change request which may include changing features, functionality, structure etc. Manager signs off. Discuss changes, asses benefits, change and cost etc. </w:t>
-      </w:r>
-      <w:r>
-        <w:rPr>
-          <w:rFonts w:ascii="Arial" w:eastAsia="Times New Roman" w:hAnsi="Arial" w:cs="Arial"/>
-          <w:sz w:val="29"/>
-          <w:szCs w:val="29"/>
-          <w:u w:val="single"/>
-          <w:lang w:eastAsia="en-GB"/>
-        </w:rPr>
-        <w:t xml:space="preserve">Document the process of modifications to the software. Identify who will sign off on the changes </w:t>
-      </w:r>
-      <w:r>
-        <w:rPr>
-          <w:rFonts w:ascii="Arial" w:eastAsia="Times New Roman" w:hAnsi="Arial" w:cs="Arial"/>
-          <w:sz w:val="29"/>
-          <w:szCs w:val="29"/>
-          <w:u w:val="single"/>
-          <w:lang w:eastAsia="en-GB"/>
-        </w:rPr>
-        <w:t xml:space="preserve">(proj manager) </w:t>
-      </w:r>
-      <w:r>
-        <w:rPr>
-          <w:rFonts w:ascii="Arial" w:eastAsia="Times New Roman" w:hAnsi="Arial" w:cs="Arial"/>
-          <w:sz w:val="29"/>
-          <w:szCs w:val="29"/>
-          <w:u w:val="single"/>
-          <w:lang w:eastAsia="en-GB"/>
-        </w:rPr>
-        <w:t>and what would be the criteria for including the changes to the current product. If the changes will affect existing programs, these modules need to be identified.</w:t>
-      </w:r>
-    </w:p>
-    <w:p>
-      <w:pPr>
-        <w:rPr>
-          <w:rFonts w:ascii="Arial" w:eastAsia="Times New Roman" w:hAnsi="Arial" w:cs="Arial"/>
-          <w:sz w:val="29"/>
-          <w:szCs w:val="29"/>
-          <w:lang w:eastAsia="en-GB"/>
-        </w:rPr>
-      </w:pPr>
-    </w:p>
-    <w:p>
-      <w:pPr>
-        <w:rPr>
-          <w:rFonts w:ascii="Arial" w:hAnsi="Arial" w:cs="Arial"/>
-          <w:b/>
-          <w:bCs/>
-          <w:sz w:val="29"/>
-          <w:szCs w:val="29"/>
-        </w:rPr>
-      </w:pPr>
-      <w:r>
-        <w:rPr>
-          <w:rFonts w:ascii="Arial" w:hAnsi="Arial" w:cs="Arial"/>
-          <w:b/>
-          <w:bCs/>
-          <w:sz w:val="29"/>
-          <w:szCs w:val="29"/>
-        </w:rPr>
-        <w:t>7.0 FEATURES TO BE TESTED</w:t>
-      </w:r>
-    </w:p>
-    <w:p>
-      <w:pPr>
-        <w:rPr>
-          <w:rFonts w:ascii="Arial" w:hAnsi="Arial" w:cs="Arial"/>
-          <w:sz w:val="29"/>
-          <w:szCs w:val="29"/>
-        </w:rPr>
-      </w:pPr>
-      <w:r>
-        <w:rPr>
-          <w:rFonts w:ascii="Arial" w:hAnsi="Arial" w:cs="Arial"/>
-          <w:sz w:val="29"/>
-          <w:szCs w:val="29"/>
-        </w:rPr>
-        <w:t xml:space="preserve">Identify all software features and combinations of software features that will be tested. </w:t>
-      </w:r>
-    </w:p>
-    <w:p>
-      <w:pPr>
-        <w:rPr>
-          <w:rFonts w:ascii="Arial" w:hAnsi="Arial" w:cs="Arial"/>
-          <w:b/>
-          <w:bCs/>
-          <w:sz w:val="29"/>
-          <w:szCs w:val="29"/>
-        </w:rPr>
-      </w:pPr>
-    </w:p>
-    <w:p>
-      <w:pPr>
-        <w:rPr>
-          <w:rFonts w:ascii="Arial" w:hAnsi="Arial" w:cs="Arial"/>
-          <w:sz w:val="29"/>
-          <w:szCs w:val="29"/>
-        </w:rPr>
-      </w:pPr>
-      <w:r>
-        <w:rPr>
-          <w:rFonts w:ascii="Arial" w:hAnsi="Arial" w:cs="Arial"/>
-          <w:b/>
-          <w:bCs/>
-          <w:sz w:val="29"/>
-          <w:szCs w:val="29"/>
-        </w:rPr>
-        <w:t>8.0 FEATURES NOT TO BE TESTED</w:t>
+        <w:rPr>
+          <w:rFonts w:ascii="Arial" w:hAnsi="Arial" w:cs="Arial"/>
+          <w:b/>
+          <w:bCs/>
+          <w:sz w:val="29"/>
+          <w:szCs w:val="29"/>
+        </w:rPr>
+      </w:pPr>
+      <w:r>
+        <w:rPr>
+          <w:rFonts w:ascii="Arial" w:hAnsi="Arial" w:cs="Arial"/>
+          <w:sz w:val="29"/>
+          <w:szCs w:val="29"/>
+        </w:rPr>
+        <w:t xml:space="preserve">What has already been tested (that have passed). </w:t>
+      </w:r>
+      <w:r>
+        <w:rPr>
+          <w:rFonts w:ascii="Arial" w:hAnsi="Arial" w:cs="Arial"/>
+          <w:b/>
+          <w:bCs/>
+          <w:sz w:val="29"/>
+          <w:szCs w:val="29"/>
+        </w:rPr>
+        <w:t xml:space="preserve">READ </w:t>
+      </w:r>
+      <w:proofErr w:type="gramStart"/>
+      <w:r>
+        <w:rPr>
+          <w:rFonts w:ascii="Arial" w:hAnsi="Arial" w:cs="Arial"/>
+          <w:b/>
+          <w:bCs/>
+          <w:sz w:val="29"/>
+          <w:szCs w:val="29"/>
+        </w:rPr>
+        <w:t>THROUGH  GAME</w:t>
+      </w:r>
+      <w:proofErr w:type="gramEnd"/>
+      <w:r>
+        <w:rPr>
+          <w:rFonts w:ascii="Arial" w:hAnsi="Arial" w:cs="Arial"/>
+          <w:b/>
+          <w:bCs/>
+          <w:sz w:val="29"/>
+          <w:szCs w:val="29"/>
+        </w:rPr>
+        <w:t xml:space="preserve"> FEATURES AND DECIDE WHAT SOUNDS LIKE A PAIN IN THE ASS.</w:t>
+      </w:r>
+    </w:p>
+    <w:p>
+      <w:pPr>
+        <w:rPr>
+          <w:rFonts w:ascii="Arial" w:hAnsi="Arial" w:cs="Arial"/>
+          <w:sz w:val="29"/>
+          <w:szCs w:val="29"/>
+        </w:rPr>
+      </w:pPr>
+      <w:r>
+        <w:rPr>
+          <w:rFonts w:ascii="Arial" w:hAnsi="Arial" w:cs="Arial"/>
+          <w:sz w:val="29"/>
+          <w:szCs w:val="29"/>
+        </w:rPr>
+        <w:t xml:space="preserve">Identify all features and significant combinations of features which will not be tested and the reasons. </w:t>
+      </w:r>
+    </w:p>
+    <w:p>
+      <w:pPr>
+        <w:rPr>
+          <w:rFonts w:ascii="Arial" w:hAnsi="Arial" w:cs="Arial"/>
+          <w:b/>
+          <w:bCs/>
+          <w:sz w:val="29"/>
+          <w:szCs w:val="29"/>
+        </w:rPr>
+      </w:pPr>
+    </w:p>
+    <w:p>
+      <w:pPr>
+        <w:rPr>
+          <w:rFonts w:ascii="Arial" w:hAnsi="Arial" w:cs="Arial"/>
+          <w:sz w:val="29"/>
+          <w:szCs w:val="29"/>
+        </w:rPr>
+      </w:pPr>
+      <w:r>
+        <w:rPr>
+          <w:rFonts w:ascii="Arial" w:hAnsi="Arial" w:cs="Arial"/>
+          <w:b/>
+          <w:bCs/>
+          <w:sz w:val="29"/>
+          <w:szCs w:val="29"/>
+        </w:rPr>
+        <w:t>9.0 RESOURCES/ROLES &amp; RESPONSIBILITIES</w:t>
       </w:r>
       <w:r>
         <w:rPr>
@@ -2928,102 +3271,35 @@
       <w:pPr>
         <w:rPr>
           <w:rFonts w:ascii="Arial" w:hAnsi="Arial" w:cs="Arial"/>
-          <w:b/>
-          <w:bCs/>
-          <w:sz w:val="29"/>
-          <w:szCs w:val="29"/>
-        </w:rPr>
-      </w:pPr>
-      <w:r>
-        <w:rPr>
-          <w:rFonts w:ascii="Arial" w:hAnsi="Arial" w:cs="Arial"/>
-          <w:sz w:val="29"/>
-          <w:szCs w:val="29"/>
-        </w:rPr>
-        <w:t xml:space="preserve">What has already been tested (that have passed). </w:t>
-      </w:r>
-      <w:r>
-        <w:rPr>
-          <w:rFonts w:ascii="Arial" w:hAnsi="Arial" w:cs="Arial"/>
-          <w:b/>
-          <w:bCs/>
-          <w:sz w:val="29"/>
-          <w:szCs w:val="29"/>
-        </w:rPr>
-        <w:t>READ THROUGH  GAME FEATURES AND DECIDE WHAT SOUNDS LIKE A PAIN IN THE ASS.</w:t>
-      </w:r>
-    </w:p>
-    <w:p>
-      <w:pPr>
-        <w:rPr>
-          <w:rFonts w:ascii="Arial" w:hAnsi="Arial" w:cs="Arial"/>
-          <w:sz w:val="29"/>
-          <w:szCs w:val="29"/>
-        </w:rPr>
-      </w:pPr>
-      <w:r>
-        <w:rPr>
-          <w:rFonts w:ascii="Arial" w:hAnsi="Arial" w:cs="Arial"/>
-          <w:sz w:val="29"/>
-          <w:szCs w:val="29"/>
-        </w:rPr>
-        <w:t xml:space="preserve">Identify all features and significant combinations of features which will not be tested and the reasons. </w:t>
-      </w:r>
-    </w:p>
-    <w:p>
-      <w:pPr>
-        <w:rPr>
-          <w:rFonts w:ascii="Arial" w:hAnsi="Arial" w:cs="Arial"/>
-          <w:b/>
-          <w:bCs/>
-          <w:sz w:val="29"/>
-          <w:szCs w:val="29"/>
-        </w:rPr>
-      </w:pPr>
-    </w:p>
-    <w:p>
-      <w:pPr>
-        <w:rPr>
-          <w:rFonts w:ascii="Arial" w:hAnsi="Arial" w:cs="Arial"/>
-          <w:sz w:val="29"/>
-          <w:szCs w:val="29"/>
-        </w:rPr>
-      </w:pPr>
-      <w:r>
-        <w:rPr>
-          <w:rFonts w:ascii="Arial" w:hAnsi="Arial" w:cs="Arial"/>
-          <w:b/>
-          <w:bCs/>
-          <w:sz w:val="29"/>
-          <w:szCs w:val="29"/>
-        </w:rPr>
-        <w:t>9.0 RESOURCES/ROLES &amp; RESPONSIBILITIES</w:t>
-      </w:r>
-      <w:r>
-        <w:rPr>
-          <w:rFonts w:ascii="Arial" w:hAnsi="Arial" w:cs="Arial"/>
-          <w:sz w:val="29"/>
-          <w:szCs w:val="29"/>
-        </w:rPr>
-        <w:t xml:space="preserve"> </w:t>
-      </w:r>
-    </w:p>
-    <w:p>
-      <w:pPr>
-        <w:rPr>
-          <w:rFonts w:ascii="Arial" w:hAnsi="Arial" w:cs="Arial"/>
-          <w:sz w:val="29"/>
-          <w:szCs w:val="29"/>
-        </w:rPr>
-      </w:pPr>
-      <w:r>
-        <w:rPr>
-          <w:rFonts w:ascii="Arial" w:hAnsi="Arial" w:cs="Arial"/>
-          <w:sz w:val="29"/>
-          <w:szCs w:val="29"/>
-        </w:rPr>
-        <w:lastRenderedPageBreak/>
-        <w:t xml:space="preserve">Specify the staff members who are involved in the test project and what their roles are going to be (for example, Mary Brown (User) compile Test Cases for Acceptance Testing). Identify groups responsible for managing, designing, preparing, executing, and resolving the test activities as well as related issues. Also identify groups responsible for providing thetest environment. These groups may include developers, testers, operations staff, testing services, etc. </w:t>
+          <w:sz w:val="29"/>
+          <w:szCs w:val="29"/>
+        </w:rPr>
+      </w:pPr>
+      <w:r>
+        <w:rPr>
+          <w:rFonts w:ascii="Arial" w:hAnsi="Arial" w:cs="Arial"/>
+          <w:sz w:val="29"/>
+          <w:szCs w:val="29"/>
+        </w:rPr>
+        <w:t xml:space="preserve">Specify the staff members who are involved in the test project and what their roles are going to be (for example, Mary Brown (User) compile Test Cases for Acceptance Testing). Identify groups responsible for managing, designing, preparing, executing, and resolving the test activities as well as related issues. Also identify groups responsible for providing </w:t>
+      </w:r>
+      <w:proofErr w:type="spellStart"/>
+      <w:r>
+        <w:rPr>
+          <w:rFonts w:ascii="Arial" w:hAnsi="Arial" w:cs="Arial"/>
+          <w:sz w:val="29"/>
+          <w:szCs w:val="29"/>
+        </w:rPr>
+        <w:t>thetest</w:t>
+      </w:r>
+      <w:proofErr w:type="spellEnd"/>
+      <w:r>
+        <w:rPr>
+          <w:rFonts w:ascii="Arial" w:hAnsi="Arial" w:cs="Arial"/>
+          <w:sz w:val="29"/>
+          <w:szCs w:val="29"/>
+        </w:rPr>
+        <w:t xml:space="preserve"> environment. These groups may include developers, testers, operations staff, testing services, etc. </w:t>
       </w:r>
     </w:p>
     <w:p>
@@ -3096,6 +3372,7 @@
           <w:sz w:val="31"/>
           <w:szCs w:val="31"/>
         </w:rPr>
+        <w:lastRenderedPageBreak/>
         <w:t>-</w:t>
       </w:r>
       <w:r>
@@ -3330,6 +3607,8 @@
         </w:rPr>
         <w:t>TOOLS</w:t>
       </w:r>
+      <w:bookmarkStart w:id="0" w:name="_GoBack"/>
+      <w:bookmarkEnd w:id="0"/>
     </w:p>
     <w:p>
       <w:pPr>
@@ -3355,6 +3634,7 @@
         </w:rPr>
         <w:t xml:space="preserve">. </w:t>
       </w:r>
+      <w:proofErr w:type="spellStart"/>
       <w:r>
         <w:rPr>
           <w:rFonts w:ascii="Arial" w:hAnsi="Arial" w:cs="Arial"/>
@@ -3369,7 +3649,16 @@
           <w:sz w:val="29"/>
           <w:szCs w:val="29"/>
         </w:rPr>
-        <w:t>List the Automation tools you are going to use. List also the Bug tracking tool here.</w:t>
+        <w:t>List</w:t>
+      </w:r>
+      <w:proofErr w:type="spellEnd"/>
+      <w:r>
+        <w:rPr>
+          <w:rFonts w:ascii="Arial" w:hAnsi="Arial" w:cs="Arial"/>
+          <w:sz w:val="29"/>
+          <w:szCs w:val="29"/>
+        </w:rPr>
+        <w:t xml:space="preserve"> the Automation tools you are going to use. List also the Bug tracking tool here.</w:t>
       </w:r>
     </w:p>
     <w:sectPr>
@@ -3809,6 +4098,119 @@
     </w:lvl>
   </w:abstractNum>
   <w:abstractNum w:abstractNumId="3" w15:restartNumberingAfterBreak="0">
+    <w:nsid w:val="13B53CE2"/>
+    <w:multiLevelType w:val="hybridMultilevel"/>
+    <w:tmpl w:val="CED0956C"/>
+    <w:lvl w:ilvl="0" w:tplc="08090001">
+      <w:start w:val="1"/>
+      <w:numFmt w:val="bullet"/>
+      <w:lvlText w:val=""/>
+      <w:lvlJc w:val="left"/>
+      <w:pPr>
+        <w:ind w:left="2160" w:hanging="360"/>
+      </w:pPr>
+      <w:rPr>
+        <w:rFonts w:ascii="Symbol" w:hAnsi="Symbol" w:hint="default"/>
+      </w:rPr>
+    </w:lvl>
+    <w:lvl w:ilvl="1" w:tplc="08090003" w:tentative="1">
+      <w:start w:val="1"/>
+      <w:numFmt w:val="bullet"/>
+      <w:lvlText w:val="o"/>
+      <w:lvlJc w:val="left"/>
+      <w:pPr>
+        <w:ind w:left="2880" w:hanging="360"/>
+      </w:pPr>
+      <w:rPr>
+        <w:rFonts w:ascii="Courier New" w:hAnsi="Courier New" w:cs="Courier New" w:hint="default"/>
+      </w:rPr>
+    </w:lvl>
+    <w:lvl w:ilvl="2" w:tplc="08090005" w:tentative="1">
+      <w:start w:val="1"/>
+      <w:numFmt w:val="bullet"/>
+      <w:lvlText w:val=""/>
+      <w:lvlJc w:val="left"/>
+      <w:pPr>
+        <w:ind w:left="3600" w:hanging="360"/>
+      </w:pPr>
+      <w:rPr>
+        <w:rFonts w:ascii="Wingdings" w:hAnsi="Wingdings" w:hint="default"/>
+      </w:rPr>
+    </w:lvl>
+    <w:lvl w:ilvl="3" w:tplc="08090001" w:tentative="1">
+      <w:start w:val="1"/>
+      <w:numFmt w:val="bullet"/>
+      <w:lvlText w:val=""/>
+      <w:lvlJc w:val="left"/>
+      <w:pPr>
+        <w:ind w:left="4320" w:hanging="360"/>
+      </w:pPr>
+      <w:rPr>
+        <w:rFonts w:ascii="Symbol" w:hAnsi="Symbol" w:hint="default"/>
+      </w:rPr>
+    </w:lvl>
+    <w:lvl w:ilvl="4" w:tplc="08090003" w:tentative="1">
+      <w:start w:val="1"/>
+      <w:numFmt w:val="bullet"/>
+      <w:lvlText w:val="o"/>
+      <w:lvlJc w:val="left"/>
+      <w:pPr>
+        <w:ind w:left="5040" w:hanging="360"/>
+      </w:pPr>
+      <w:rPr>
+        <w:rFonts w:ascii="Courier New" w:hAnsi="Courier New" w:cs="Courier New" w:hint="default"/>
+      </w:rPr>
+    </w:lvl>
+    <w:lvl w:ilvl="5" w:tplc="08090005" w:tentative="1">
+      <w:start w:val="1"/>
+      <w:numFmt w:val="bullet"/>
+      <w:lvlText w:val=""/>
+      <w:lvlJc w:val="left"/>
+      <w:pPr>
+        <w:ind w:left="5760" w:hanging="360"/>
+      </w:pPr>
+      <w:rPr>
+        <w:rFonts w:ascii="Wingdings" w:hAnsi="Wingdings" w:hint="default"/>
+      </w:rPr>
+    </w:lvl>
+    <w:lvl w:ilvl="6" w:tplc="08090001" w:tentative="1">
+      <w:start w:val="1"/>
+      <w:numFmt w:val="bullet"/>
+      <w:lvlText w:val=""/>
+      <w:lvlJc w:val="left"/>
+      <w:pPr>
+        <w:ind w:left="6480" w:hanging="360"/>
+      </w:pPr>
+      <w:rPr>
+        <w:rFonts w:ascii="Symbol" w:hAnsi="Symbol" w:hint="default"/>
+      </w:rPr>
+    </w:lvl>
+    <w:lvl w:ilvl="7" w:tplc="08090003" w:tentative="1">
+      <w:start w:val="1"/>
+      <w:numFmt w:val="bullet"/>
+      <w:lvlText w:val="o"/>
+      <w:lvlJc w:val="left"/>
+      <w:pPr>
+        <w:ind w:left="7200" w:hanging="360"/>
+      </w:pPr>
+      <w:rPr>
+        <w:rFonts w:ascii="Courier New" w:hAnsi="Courier New" w:cs="Courier New" w:hint="default"/>
+      </w:rPr>
+    </w:lvl>
+    <w:lvl w:ilvl="8" w:tplc="08090005" w:tentative="1">
+      <w:start w:val="1"/>
+      <w:numFmt w:val="bullet"/>
+      <w:lvlText w:val=""/>
+      <w:lvlJc w:val="left"/>
+      <w:pPr>
+        <w:ind w:left="7920" w:hanging="360"/>
+      </w:pPr>
+      <w:rPr>
+        <w:rFonts w:ascii="Wingdings" w:hAnsi="Wingdings" w:hint="default"/>
+      </w:rPr>
+    </w:lvl>
+  </w:abstractNum>
+  <w:abstractNum w:abstractNumId="4" w15:restartNumberingAfterBreak="0">
     <w:nsid w:val="69C45F3A"/>
     <w:multiLevelType w:val="multilevel"/>
     <w:tmpl w:val="D624B9F0"/>
@@ -3923,7 +4325,7 @@
       </w:rPr>
     </w:lvl>
   </w:abstractNum>
-  <w:abstractNum w:abstractNumId="4" w15:restartNumberingAfterBreak="0">
+  <w:abstractNum w:abstractNumId="5" w15:restartNumberingAfterBreak="0">
     <w:nsid w:val="72922B15"/>
     <w:multiLevelType w:val="multilevel"/>
     <w:tmpl w:val="0D306D6E"/>
@@ -4043,13 +4445,16 @@
     <w:abstractNumId w:val="2"/>
   </w:num>
   <w:num w:numId="3">
-    <w:abstractNumId w:val="3"/>
+    <w:abstractNumId w:val="4"/>
   </w:num>
   <w:num w:numId="4">
-    <w:abstractNumId w:val="4"/>
+    <w:abstractNumId w:val="5"/>
   </w:num>
   <w:num w:numId="5">
     <w:abstractNumId w:val="1"/>
+  </w:num>
+  <w:num w:numId="6">
+    <w:abstractNumId w:val="3"/>
   </w:num>
 </w:numbering>
 </file>
@@ -4457,6 +4862,7 @@
   <w:style w:type="character" w:default="1" w:styleId="DefaultParagraphFont">
     <w:name w:val="Default Paragraph Font"/>
     <w:uiPriority w:val="1"/>
+    <w:semiHidden/>
     <w:unhideWhenUsed/>
   </w:style>
   <w:style w:type="table" w:default="1" w:styleId="TableNormal">

</xml_diff>